<commit_message>
empirical example results and discussion
</commit_message>
<xml_diff>
--- a/text/Reviews/GEB_Review_II/Major_Review/Supplementary_Challenges_species_age.docx
+++ b/text/Reviews/GEB_Review_II/Major_Review/Supplementary_Challenges_species_age.docx
@@ -102,15 +102,31 @@
           <w:rFonts w:ascii="Times New Roman" w:hAnsi="Times New Roman" w:cs="Times New Roman"/>
           <w:sz w:val="24"/>
           <w:szCs w:val="24"/>
-          <w:lang w:val="en-US"/>
-        </w:rPr>
-      </w:pPr>
-      <w:r>
-        <w:rPr>
-          <w:rFonts w:ascii="Times New Roman" w:hAnsi="Times New Roman" w:cs="Times New Roman"/>
-          <w:sz w:val="24"/>
-          <w:szCs w:val="24"/>
-          <w:lang w:val="en-US"/>
+          <w:lang w:val="es-419"/>
+          <w:rPrChange w:id="0" w:author="Carlos Calderon del Cid" w:date="2024-03-04T10:58:00Z">
+            <w:rPr>
+              <w:rFonts w:ascii="Times New Roman" w:hAnsi="Times New Roman" w:cs="Times New Roman"/>
+              <w:sz w:val="24"/>
+              <w:szCs w:val="24"/>
+              <w:lang w:val="en-US"/>
+            </w:rPr>
+          </w:rPrChange>
+        </w:rPr>
+      </w:pPr>
+      <w:r>
+        <w:rPr>
+          <w:rFonts w:ascii="Times New Roman" w:hAnsi="Times New Roman" w:cs="Times New Roman"/>
+          <w:sz w:val="24"/>
+          <w:szCs w:val="24"/>
+          <w:lang w:val="es-419"/>
+          <w:rPrChange w:id="1" w:author="Carlos Calderon del Cid" w:date="2024-03-04T10:58:00Z">
+            <w:rPr>
+              <w:rFonts w:ascii="Times New Roman" w:hAnsi="Times New Roman" w:cs="Times New Roman"/>
+              <w:sz w:val="24"/>
+              <w:szCs w:val="24"/>
+              <w:lang w:val="en-US"/>
+            </w:rPr>
+          </w:rPrChange>
         </w:rPr>
         <w:t>Carlos Calderón del Cid</w:t>
       </w:r>
@@ -120,7 +136,16 @@
           <w:sz w:val="24"/>
           <w:szCs w:val="24"/>
           <w:vertAlign w:val="superscript"/>
-          <w:lang w:val="en-US"/>
+          <w:lang w:val="es-419"/>
+          <w:rPrChange w:id="2" w:author="Carlos Calderon del Cid" w:date="2024-03-04T10:58:00Z">
+            <w:rPr>
+              <w:rFonts w:ascii="Times New Roman" w:hAnsi="Times New Roman" w:cs="Times New Roman"/>
+              <w:sz w:val="24"/>
+              <w:szCs w:val="24"/>
+              <w:vertAlign w:val="superscript"/>
+              <w:lang w:val="en-US"/>
+            </w:rPr>
+          </w:rPrChange>
         </w:rPr>
         <w:t>1,2</w:t>
       </w:r>
@@ -129,7 +154,15 @@
           <w:rFonts w:ascii="Times New Roman" w:hAnsi="Times New Roman" w:cs="Times New Roman"/>
           <w:sz w:val="24"/>
           <w:szCs w:val="24"/>
-          <w:lang w:val="en-US"/>
+          <w:lang w:val="es-419"/>
+          <w:rPrChange w:id="3" w:author="Carlos Calderon del Cid" w:date="2024-03-04T10:58:00Z">
+            <w:rPr>
+              <w:rFonts w:ascii="Times New Roman" w:hAnsi="Times New Roman" w:cs="Times New Roman"/>
+              <w:sz w:val="24"/>
+              <w:szCs w:val="24"/>
+              <w:lang w:val="en-US"/>
+            </w:rPr>
+          </w:rPrChange>
         </w:rPr>
         <w:t>, Torsten Hauffe</w:t>
       </w:r>
@@ -139,7 +172,16 @@
           <w:sz w:val="24"/>
           <w:szCs w:val="24"/>
           <w:vertAlign w:val="superscript"/>
-          <w:lang w:val="en-US"/>
+          <w:lang w:val="es-419"/>
+          <w:rPrChange w:id="4" w:author="Carlos Calderon del Cid" w:date="2024-03-04T10:58:00Z">
+            <w:rPr>
+              <w:rFonts w:ascii="Times New Roman" w:hAnsi="Times New Roman" w:cs="Times New Roman"/>
+              <w:sz w:val="24"/>
+              <w:szCs w:val="24"/>
+              <w:vertAlign w:val="superscript"/>
+              <w:lang w:val="en-US"/>
+            </w:rPr>
+          </w:rPrChange>
         </w:rPr>
         <w:t>2</w:t>
       </w:r>
@@ -148,7 +190,15 @@
           <w:rFonts w:ascii="Times New Roman" w:hAnsi="Times New Roman" w:cs="Times New Roman"/>
           <w:sz w:val="24"/>
           <w:szCs w:val="24"/>
-          <w:lang w:val="en-US"/>
+          <w:lang w:val="es-419"/>
+          <w:rPrChange w:id="5" w:author="Carlos Calderon del Cid" w:date="2024-03-04T10:58:00Z">
+            <w:rPr>
+              <w:rFonts w:ascii="Times New Roman" w:hAnsi="Times New Roman" w:cs="Times New Roman"/>
+              <w:sz w:val="24"/>
+              <w:szCs w:val="24"/>
+              <w:lang w:val="en-US"/>
+            </w:rPr>
+          </w:rPrChange>
         </w:rPr>
         <w:t>, Juan D. Carrillo</w:t>
       </w:r>
@@ -158,7 +208,16 @@
           <w:sz w:val="24"/>
           <w:szCs w:val="24"/>
           <w:vertAlign w:val="superscript"/>
-          <w:lang w:val="en-US"/>
+          <w:lang w:val="es-419"/>
+          <w:rPrChange w:id="6" w:author="Carlos Calderon del Cid" w:date="2024-03-04T10:58:00Z">
+            <w:rPr>
+              <w:rFonts w:ascii="Times New Roman" w:hAnsi="Times New Roman" w:cs="Times New Roman"/>
+              <w:sz w:val="24"/>
+              <w:szCs w:val="24"/>
+              <w:vertAlign w:val="superscript"/>
+              <w:lang w:val="en-US"/>
+            </w:rPr>
+          </w:rPrChange>
         </w:rPr>
         <w:t>2</w:t>
       </w:r>
@@ -167,7 +226,15 @@
           <w:rFonts w:ascii="Times New Roman" w:hAnsi="Times New Roman" w:cs="Times New Roman"/>
           <w:sz w:val="24"/>
           <w:szCs w:val="24"/>
-          <w:lang w:val="en-US"/>
+          <w:lang w:val="es-419"/>
+          <w:rPrChange w:id="7" w:author="Carlos Calderon del Cid" w:date="2024-03-04T10:58:00Z">
+            <w:rPr>
+              <w:rFonts w:ascii="Times New Roman" w:hAnsi="Times New Roman" w:cs="Times New Roman"/>
+              <w:sz w:val="24"/>
+              <w:szCs w:val="24"/>
+              <w:lang w:val="en-US"/>
+            </w:rPr>
+          </w:rPrChange>
         </w:rPr>
         <w:t>,</w:t>
       </w:r>
@@ -176,7 +243,15 @@
           <w:rFonts w:ascii="Times New Roman" w:hAnsi="Times New Roman" w:cs="Times New Roman"/>
           <w:sz w:val="24"/>
           <w:szCs w:val="24"/>
-          <w:lang w:val="en-US"/>
+          <w:lang w:val="es-419"/>
+          <w:rPrChange w:id="8" w:author="Carlos Calderon del Cid" w:date="2024-03-04T10:58:00Z">
+            <w:rPr>
+              <w:rFonts w:ascii="Times New Roman" w:hAnsi="Times New Roman" w:cs="Times New Roman"/>
+              <w:sz w:val="24"/>
+              <w:szCs w:val="24"/>
+              <w:lang w:val="en-US"/>
+            </w:rPr>
+          </w:rPrChange>
         </w:rPr>
         <w:t xml:space="preserve"> Rachel C. M. Warnock</w:t>
       </w:r>
@@ -186,7 +261,16 @@
           <w:sz w:val="24"/>
           <w:szCs w:val="24"/>
           <w:vertAlign w:val="superscript"/>
-          <w:lang w:val="en-US"/>
+          <w:lang w:val="es-419"/>
+          <w:rPrChange w:id="9" w:author="Carlos Calderon del Cid" w:date="2024-03-04T10:58:00Z">
+            <w:rPr>
+              <w:rFonts w:ascii="Times New Roman" w:hAnsi="Times New Roman" w:cs="Times New Roman"/>
+              <w:sz w:val="24"/>
+              <w:szCs w:val="24"/>
+              <w:vertAlign w:val="superscript"/>
+              <w:lang w:val="en-US"/>
+            </w:rPr>
+          </w:rPrChange>
         </w:rPr>
         <w:t>3</w:t>
       </w:r>
@@ -195,7 +279,15 @@
           <w:rFonts w:ascii="Times New Roman" w:hAnsi="Times New Roman" w:cs="Times New Roman"/>
           <w:sz w:val="24"/>
           <w:szCs w:val="24"/>
-          <w:lang w:val="en-US"/>
+          <w:lang w:val="es-419"/>
+          <w:rPrChange w:id="10" w:author="Carlos Calderon del Cid" w:date="2024-03-04T10:58:00Z">
+            <w:rPr>
+              <w:rFonts w:ascii="Times New Roman" w:hAnsi="Times New Roman" w:cs="Times New Roman"/>
+              <w:sz w:val="24"/>
+              <w:szCs w:val="24"/>
+              <w:lang w:val="en-US"/>
+            </w:rPr>
+          </w:rPrChange>
         </w:rPr>
         <w:t>,</w:t>
       </w:r>
@@ -204,7 +296,15 @@
           <w:rFonts w:ascii="Times New Roman" w:hAnsi="Times New Roman" w:cs="Times New Roman"/>
           <w:sz w:val="24"/>
           <w:szCs w:val="24"/>
-          <w:lang w:val="en-US"/>
+          <w:lang w:val="es-419"/>
+          <w:rPrChange w:id="11" w:author="Carlos Calderon del Cid" w:date="2024-03-04T10:58:00Z">
+            <w:rPr>
+              <w:rFonts w:ascii="Times New Roman" w:hAnsi="Times New Roman" w:cs="Times New Roman"/>
+              <w:sz w:val="24"/>
+              <w:szCs w:val="24"/>
+              <w:lang w:val="en-US"/>
+            </w:rPr>
+          </w:rPrChange>
         </w:rPr>
         <w:t xml:space="preserve"> Daniele Silvestro</w:t>
       </w:r>
@@ -214,7 +314,16 @@
           <w:sz w:val="24"/>
           <w:szCs w:val="24"/>
           <w:vertAlign w:val="superscript"/>
-          <w:lang w:val="en-US"/>
+          <w:lang w:val="es-419"/>
+          <w:rPrChange w:id="12" w:author="Carlos Calderon del Cid" w:date="2024-03-04T10:58:00Z">
+            <w:rPr>
+              <w:rFonts w:ascii="Times New Roman" w:hAnsi="Times New Roman" w:cs="Times New Roman"/>
+              <w:sz w:val="24"/>
+              <w:szCs w:val="24"/>
+              <w:vertAlign w:val="superscript"/>
+              <w:lang w:val="en-US"/>
+            </w:rPr>
+          </w:rPrChange>
         </w:rPr>
         <w:t>2,</w:t>
       </w:r>
@@ -224,7 +333,16 @@
           <w:sz w:val="24"/>
           <w:szCs w:val="24"/>
           <w:vertAlign w:val="superscript"/>
-          <w:lang w:val="en-US"/>
+          <w:lang w:val="es-419"/>
+          <w:rPrChange w:id="13" w:author="Carlos Calderon del Cid" w:date="2024-03-04T10:58:00Z">
+            <w:rPr>
+              <w:rFonts w:ascii="Times New Roman" w:hAnsi="Times New Roman" w:cs="Times New Roman"/>
+              <w:sz w:val="24"/>
+              <w:szCs w:val="24"/>
+              <w:vertAlign w:val="superscript"/>
+              <w:lang w:val="en-US"/>
+            </w:rPr>
+          </w:rPrChange>
         </w:rPr>
         <w:t>4</w:t>
       </w:r>
@@ -237,55 +355,95 @@
           <w:rFonts w:ascii="Times New Roman" w:hAnsi="Times New Roman" w:cs="Times New Roman"/>
           <w:sz w:val="24"/>
           <w:szCs w:val="24"/>
-          <w:lang w:val="en-US"/>
-        </w:rPr>
-      </w:pPr>
-    </w:p>
-    <w:p>
-      <w:pPr>
-        <w:spacing w:after="0" w:line="360" w:lineRule="auto"/>
-        <w:jc w:val="both"/>
-        <w:rPr>
-          <w:rFonts w:ascii="Times New Roman" w:hAnsi="Times New Roman" w:cs="Times New Roman"/>
-          <w:sz w:val="24"/>
-          <w:szCs w:val="24"/>
-          <w:lang w:val="en-US"/>
-        </w:rPr>
-      </w:pPr>
-    </w:p>
-    <w:p>
-      <w:pPr>
-        <w:spacing w:after="0" w:line="360" w:lineRule="auto"/>
-        <w:jc w:val="both"/>
-        <w:rPr>
-          <w:rFonts w:ascii="Times New Roman" w:hAnsi="Times New Roman" w:cs="Times New Roman"/>
-          <w:sz w:val="24"/>
-          <w:szCs w:val="24"/>
-          <w:lang w:val="en-US"/>
-        </w:rPr>
-      </w:pPr>
-    </w:p>
-    <w:p>
-      <w:pPr>
-        <w:spacing w:after="0" w:line="360" w:lineRule="auto"/>
-        <w:jc w:val="both"/>
-        <w:rPr>
-          <w:rFonts w:ascii="Times New Roman" w:hAnsi="Times New Roman" w:cs="Times New Roman"/>
-          <w:sz w:val="24"/>
-          <w:szCs w:val="24"/>
-          <w:lang w:val="en-US"/>
-        </w:rPr>
-      </w:pPr>
-    </w:p>
-    <w:p>
-      <w:pPr>
-        <w:spacing w:after="0" w:line="360" w:lineRule="auto"/>
-        <w:jc w:val="both"/>
-        <w:rPr>
-          <w:rFonts w:ascii="Times New Roman" w:hAnsi="Times New Roman" w:cs="Times New Roman"/>
-          <w:sz w:val="24"/>
-          <w:szCs w:val="24"/>
-          <w:lang w:val="en-US"/>
+          <w:lang w:val="es-419"/>
+          <w:rPrChange w:id="14" w:author="Carlos Calderon del Cid" w:date="2024-03-04T10:58:00Z">
+            <w:rPr>
+              <w:rFonts w:ascii="Times New Roman" w:hAnsi="Times New Roman" w:cs="Times New Roman"/>
+              <w:sz w:val="24"/>
+              <w:szCs w:val="24"/>
+              <w:lang w:val="en-US"/>
+            </w:rPr>
+          </w:rPrChange>
+        </w:rPr>
+      </w:pPr>
+    </w:p>
+    <w:p>
+      <w:pPr>
+        <w:spacing w:after="0" w:line="360" w:lineRule="auto"/>
+        <w:jc w:val="both"/>
+        <w:rPr>
+          <w:rFonts w:ascii="Times New Roman" w:hAnsi="Times New Roman" w:cs="Times New Roman"/>
+          <w:sz w:val="24"/>
+          <w:szCs w:val="24"/>
+          <w:lang w:val="es-419"/>
+          <w:rPrChange w:id="15" w:author="Carlos Calderon del Cid" w:date="2024-03-04T10:58:00Z">
+            <w:rPr>
+              <w:rFonts w:ascii="Times New Roman" w:hAnsi="Times New Roman" w:cs="Times New Roman"/>
+              <w:sz w:val="24"/>
+              <w:szCs w:val="24"/>
+              <w:lang w:val="en-US"/>
+            </w:rPr>
+          </w:rPrChange>
+        </w:rPr>
+      </w:pPr>
+    </w:p>
+    <w:p>
+      <w:pPr>
+        <w:spacing w:after="0" w:line="360" w:lineRule="auto"/>
+        <w:jc w:val="both"/>
+        <w:rPr>
+          <w:rFonts w:ascii="Times New Roman" w:hAnsi="Times New Roman" w:cs="Times New Roman"/>
+          <w:sz w:val="24"/>
+          <w:szCs w:val="24"/>
+          <w:lang w:val="es-419"/>
+          <w:rPrChange w:id="16" w:author="Carlos Calderon del Cid" w:date="2024-03-04T10:58:00Z">
+            <w:rPr>
+              <w:rFonts w:ascii="Times New Roman" w:hAnsi="Times New Roman" w:cs="Times New Roman"/>
+              <w:sz w:val="24"/>
+              <w:szCs w:val="24"/>
+              <w:lang w:val="en-US"/>
+            </w:rPr>
+          </w:rPrChange>
+        </w:rPr>
+      </w:pPr>
+    </w:p>
+    <w:p>
+      <w:pPr>
+        <w:spacing w:after="0" w:line="360" w:lineRule="auto"/>
+        <w:jc w:val="both"/>
+        <w:rPr>
+          <w:rFonts w:ascii="Times New Roman" w:hAnsi="Times New Roman" w:cs="Times New Roman"/>
+          <w:sz w:val="24"/>
+          <w:szCs w:val="24"/>
+          <w:lang w:val="es-419"/>
+          <w:rPrChange w:id="17" w:author="Carlos Calderon del Cid" w:date="2024-03-04T10:58:00Z">
+            <w:rPr>
+              <w:rFonts w:ascii="Times New Roman" w:hAnsi="Times New Roman" w:cs="Times New Roman"/>
+              <w:sz w:val="24"/>
+              <w:szCs w:val="24"/>
+              <w:lang w:val="en-US"/>
+            </w:rPr>
+          </w:rPrChange>
+        </w:rPr>
+      </w:pPr>
+    </w:p>
+    <w:p>
+      <w:pPr>
+        <w:spacing w:after="0" w:line="360" w:lineRule="auto"/>
+        <w:jc w:val="both"/>
+        <w:rPr>
+          <w:rFonts w:ascii="Times New Roman" w:hAnsi="Times New Roman" w:cs="Times New Roman"/>
+          <w:sz w:val="24"/>
+          <w:szCs w:val="24"/>
+          <w:lang w:val="pt-BR"/>
+          <w:rPrChange w:id="18" w:author="Carlos Calderon del Cid" w:date="2024-03-04T10:58:00Z">
+            <w:rPr>
+              <w:rFonts w:ascii="Times New Roman" w:hAnsi="Times New Roman" w:cs="Times New Roman"/>
+              <w:sz w:val="24"/>
+              <w:szCs w:val="24"/>
+              <w:lang w:val="en-US"/>
+            </w:rPr>
+          </w:rPrChange>
         </w:rPr>
       </w:pPr>
       <w:r>
@@ -294,7 +452,16 @@
           <w:sz w:val="24"/>
           <w:szCs w:val="24"/>
           <w:vertAlign w:val="superscript"/>
-          <w:lang w:val="en-US"/>
+          <w:lang w:val="pt-BR"/>
+          <w:rPrChange w:id="19" w:author="Carlos Calderon del Cid" w:date="2024-03-04T10:58:00Z">
+            <w:rPr>
+              <w:rFonts w:ascii="Times New Roman" w:hAnsi="Times New Roman" w:cs="Times New Roman"/>
+              <w:sz w:val="24"/>
+              <w:szCs w:val="24"/>
+              <w:vertAlign w:val="superscript"/>
+              <w:lang w:val="en-US"/>
+            </w:rPr>
+          </w:rPrChange>
         </w:rPr>
         <w:t>1</w:t>
       </w:r>
@@ -303,101 +470,18 @@
           <w:rFonts w:ascii="Times New Roman" w:hAnsi="Times New Roman" w:cs="Times New Roman"/>
           <w:sz w:val="24"/>
           <w:szCs w:val="24"/>
-          <w:lang w:val="en-US"/>
-        </w:rPr>
-        <w:t xml:space="preserve">Laboratório de </w:t>
-      </w:r>
-      <w:proofErr w:type="spellStart"/>
-      <w:r>
-        <w:rPr>
-          <w:rFonts w:ascii="Times New Roman" w:hAnsi="Times New Roman" w:cs="Times New Roman"/>
-          <w:sz w:val="24"/>
-          <w:szCs w:val="24"/>
-          <w:lang w:val="en-US"/>
-        </w:rPr>
-        <w:t>Ecologia</w:t>
-      </w:r>
-      <w:proofErr w:type="spellEnd"/>
-      <w:r>
-        <w:rPr>
-          <w:rFonts w:ascii="Times New Roman" w:hAnsi="Times New Roman" w:cs="Times New Roman"/>
-          <w:sz w:val="24"/>
-          <w:szCs w:val="24"/>
-          <w:lang w:val="en-US"/>
-        </w:rPr>
-        <w:t xml:space="preserve"> </w:t>
-      </w:r>
-      <w:proofErr w:type="spellStart"/>
-      <w:r>
-        <w:rPr>
-          <w:rFonts w:ascii="Times New Roman" w:hAnsi="Times New Roman" w:cs="Times New Roman"/>
-          <w:sz w:val="24"/>
-          <w:szCs w:val="24"/>
-          <w:lang w:val="en-US"/>
-        </w:rPr>
-        <w:t>Espacial</w:t>
-      </w:r>
-      <w:proofErr w:type="spellEnd"/>
-      <w:r>
-        <w:rPr>
-          <w:rFonts w:ascii="Times New Roman" w:hAnsi="Times New Roman" w:cs="Times New Roman"/>
-          <w:sz w:val="24"/>
-          <w:szCs w:val="24"/>
-          <w:lang w:val="en-US"/>
-        </w:rPr>
-        <w:t xml:space="preserve">, Instituto de </w:t>
-      </w:r>
-      <w:proofErr w:type="spellStart"/>
-      <w:r>
-        <w:rPr>
-          <w:rFonts w:ascii="Times New Roman" w:hAnsi="Times New Roman" w:cs="Times New Roman"/>
-          <w:sz w:val="24"/>
-          <w:szCs w:val="24"/>
-          <w:lang w:val="en-US"/>
-        </w:rPr>
-        <w:t>Biologia</w:t>
-      </w:r>
-      <w:proofErr w:type="spellEnd"/>
-      <w:r>
-        <w:rPr>
-          <w:rFonts w:ascii="Times New Roman" w:hAnsi="Times New Roman" w:cs="Times New Roman"/>
-          <w:sz w:val="24"/>
-          <w:szCs w:val="24"/>
-          <w:lang w:val="en-US"/>
-        </w:rPr>
-        <w:t xml:space="preserve">, </w:t>
-      </w:r>
-      <w:proofErr w:type="spellStart"/>
-      <w:r>
-        <w:rPr>
-          <w:rFonts w:ascii="Times New Roman" w:hAnsi="Times New Roman" w:cs="Times New Roman"/>
-          <w:sz w:val="24"/>
-          <w:szCs w:val="24"/>
-          <w:lang w:val="en-US"/>
-        </w:rPr>
-        <w:t>Universidade</w:t>
-      </w:r>
-      <w:proofErr w:type="spellEnd"/>
-      <w:r>
-        <w:rPr>
-          <w:rFonts w:ascii="Times New Roman" w:hAnsi="Times New Roman" w:cs="Times New Roman"/>
-          <w:sz w:val="24"/>
-          <w:szCs w:val="24"/>
-          <w:lang w:val="en-US"/>
-        </w:rPr>
-        <w:t xml:space="preserve"> Federal da Bahia, CEP 40170-110, Salvador, Bahia, </w:t>
-      </w:r>
-      <w:proofErr w:type="spellStart"/>
-      <w:r>
-        <w:rPr>
-          <w:rFonts w:ascii="Times New Roman" w:hAnsi="Times New Roman" w:cs="Times New Roman"/>
-          <w:sz w:val="24"/>
-          <w:szCs w:val="24"/>
-          <w:lang w:val="en-US"/>
-        </w:rPr>
-        <w:t>Brasil</w:t>
-      </w:r>
-      <w:proofErr w:type="spellEnd"/>
+          <w:lang w:val="pt-BR"/>
+          <w:rPrChange w:id="20" w:author="Carlos Calderon del Cid" w:date="2024-03-04T10:58:00Z">
+            <w:rPr>
+              <w:rFonts w:ascii="Times New Roman" w:hAnsi="Times New Roman" w:cs="Times New Roman"/>
+              <w:sz w:val="24"/>
+              <w:szCs w:val="24"/>
+              <w:lang w:val="en-US"/>
+            </w:rPr>
+          </w:rPrChange>
+        </w:rPr>
+        <w:t>Laboratório de Ecologia Espacial, Instituto de Biologia, Universidade Federal da Bahia, CEP 40170-110, Salvador, Bahia, Brasil</w:t>
+      </w:r>
     </w:p>
     <w:p>
       <w:pPr>
@@ -674,7 +758,7 @@
           <w:lang w:val="en-US"/>
         </w:rPr>
       </w:pPr>
-      <w:del w:id="0" w:author="Carlos Calderon del Cid" w:date="2024-02-27T10:01:00Z">
+      <w:del w:id="21" w:author="Carlos Calderon del Cid" w:date="2024-02-27T10:01:00Z">
         <w:r>
           <w:rPr>
             <w:noProof/>
@@ -725,16 +809,249 @@
         <w:spacing w:after="0" w:line="360" w:lineRule="auto"/>
         <w:jc w:val="both"/>
         <w:rPr>
-          <w:ins w:id="1" w:author="Carlos Calderon del Cid" w:date="2024-02-27T10:01:00Z"/>
-          <w:rFonts w:ascii="Times New Roman" w:hAnsi="Times New Roman" w:cs="Times New Roman"/>
-          <w:b/>
-          <w:bCs/>
-          <w:sz w:val="24"/>
-          <w:szCs w:val="24"/>
-          <w:lang w:val="en-US"/>
-        </w:rPr>
-      </w:pPr>
-      <w:ins w:id="2" w:author="Carlos Calderon del Cid" w:date="2024-02-27T10:01:00Z">
+          <w:ins w:id="22" w:author="Carlos Calderon del Cid" w:date="2024-02-27T10:01:00Z"/>
+          <w:rFonts w:ascii="Times New Roman" w:hAnsi="Times New Roman" w:cs="Times New Roman"/>
+          <w:b/>
+          <w:bCs/>
+          <w:sz w:val="24"/>
+          <w:szCs w:val="24"/>
+          <w:lang w:val="en-US"/>
+        </w:rPr>
+      </w:pPr>
+      <w:r>
+        <w:rPr>
+          <w:rFonts w:ascii="Times New Roman" w:hAnsi="Times New Roman" w:cs="Times New Roman"/>
+          <w:b/>
+          <w:bCs/>
+          <w:noProof/>
+          <w:sz w:val="24"/>
+          <w:szCs w:val="24"/>
+          <w:lang w:val="en-US"/>
+        </w:rPr>
+        <w:lastRenderedPageBreak/>
+        <w:drawing>
+          <wp:inline distT="0" distB="0" distL="0" distR="0" wp14:anchorId="7C2B9E9E" wp14:editId="1666EE54">
+            <wp:extent cx="4754880" cy="5598470"/>
+            <wp:effectExtent l="0" t="0" r="0" b="0"/>
+            <wp:docPr id="1187817431" name="Imagen 1"/>
+            <wp:cNvGraphicFramePr>
+              <a:graphicFrameLocks xmlns:a="http://schemas.openxmlformats.org/drawingml/2006/main" noChangeAspect="1"/>
+            </wp:cNvGraphicFramePr>
+            <a:graphic xmlns:a="http://schemas.openxmlformats.org/drawingml/2006/main">
+              <a:graphicData uri="http://schemas.openxmlformats.org/drawingml/2006/picture">
+                <pic:pic xmlns:pic="http://schemas.openxmlformats.org/drawingml/2006/picture">
+                  <pic:nvPicPr>
+                    <pic:cNvPr id="1187817431" name="Imagen 1187817431"/>
+                    <pic:cNvPicPr/>
+                  </pic:nvPicPr>
+                  <pic:blipFill>
+                    <a:blip r:embed="rId6">
+                      <a:extLst>
+                        <a:ext uri="{28A0092B-C50C-407E-A947-70E740481C1C}">
+                          <a14:useLocalDpi xmlns:a14="http://schemas.microsoft.com/office/drawing/2010/main" val="0"/>
+                        </a:ext>
+                      </a:extLst>
+                    </a:blip>
+                    <a:stretch>
+                      <a:fillRect/>
+                    </a:stretch>
+                  </pic:blipFill>
+                  <pic:spPr>
+                    <a:xfrm>
+                      <a:off x="0" y="0"/>
+                      <a:ext cx="4762548" cy="5607498"/>
+                    </a:xfrm>
+                    <a:prstGeom prst="rect">
+                      <a:avLst/>
+                    </a:prstGeom>
+                  </pic:spPr>
+                </pic:pic>
+              </a:graphicData>
+            </a:graphic>
+          </wp:inline>
+        </w:drawing>
+      </w:r>
+    </w:p>
+    <w:p>
+      <w:pPr>
+        <w:spacing w:after="0" w:line="360" w:lineRule="auto"/>
+        <w:jc w:val="both"/>
+        <w:rPr>
+          <w:rFonts w:ascii="Times New Roman" w:hAnsi="Times New Roman" w:cs="Times New Roman"/>
+          <w:sz w:val="24"/>
+          <w:szCs w:val="24"/>
+          <w:lang w:val="en-US"/>
+        </w:rPr>
+      </w:pPr>
+      <w:r>
+        <w:rPr>
+          <w:rFonts w:ascii="Times New Roman" w:hAnsi="Times New Roman" w:cs="Times New Roman"/>
+          <w:b/>
+          <w:bCs/>
+          <w:sz w:val="24"/>
+          <w:szCs w:val="24"/>
+          <w:lang w:val="en-US"/>
+        </w:rPr>
+        <w:t>Figure S</w:t>
+      </w:r>
+      <w:r>
+        <w:rPr>
+          <w:rFonts w:ascii="Times New Roman" w:hAnsi="Times New Roman" w:cs="Times New Roman"/>
+          <w:b/>
+          <w:bCs/>
+          <w:sz w:val="24"/>
+          <w:szCs w:val="24"/>
+          <w:lang w:val="en-US"/>
+        </w:rPr>
+        <w:t>M</w:t>
+      </w:r>
+      <w:r>
+        <w:rPr>
+          <w:rFonts w:ascii="Times New Roman" w:hAnsi="Times New Roman" w:cs="Times New Roman"/>
+          <w:b/>
+          <w:bCs/>
+          <w:sz w:val="24"/>
+          <w:szCs w:val="24"/>
+          <w:lang w:val="en-US"/>
+        </w:rPr>
+        <w:t xml:space="preserve">1. </w:t>
+      </w:r>
+      <w:ins w:id="23" w:author="Carlos Calderon del Cid" w:date="2024-02-27T10:01:00Z">
+        <w:r>
+          <w:rPr>
+            <w:rFonts w:ascii="Times New Roman" w:hAnsi="Times New Roman" w:cs="Times New Roman"/>
+            <w:b/>
+            <w:bCs/>
+            <w:sz w:val="24"/>
+            <w:szCs w:val="24"/>
+            <w:lang w:val="en-US"/>
+          </w:rPr>
+          <w:t xml:space="preserve">A) </w:t>
+        </w:r>
+      </w:ins>
+      <w:r>
+        <w:rPr>
+          <w:rFonts w:ascii="Times New Roman" w:hAnsi="Times New Roman" w:cs="Times New Roman"/>
+          <w:sz w:val="24"/>
+          <w:szCs w:val="24"/>
+          <w:lang w:val="en-US"/>
+        </w:rPr>
+        <w:t xml:space="preserve">True age versus phylogenetic age at low and high extinction fraction for Anagenetic-bifurcating </w:t>
+      </w:r>
+      <w:del w:id="24" w:author="Carlos Calderon del Cid" w:date="2024-02-27T10:02:00Z">
+        <w:r>
+          <w:rPr>
+            <w:rFonts w:ascii="Times New Roman" w:hAnsi="Times New Roman" w:cs="Times New Roman"/>
+            <w:sz w:val="24"/>
+            <w:szCs w:val="24"/>
+            <w:lang w:val="en-US"/>
+          </w:rPr>
+          <w:delText xml:space="preserve">(left) </w:delText>
+        </w:r>
+      </w:del>
+      <w:r>
+        <w:rPr>
+          <w:rFonts w:ascii="Times New Roman" w:hAnsi="Times New Roman" w:cs="Times New Roman"/>
+          <w:sz w:val="24"/>
+          <w:szCs w:val="24"/>
+          <w:lang w:val="en-US"/>
+        </w:rPr>
+        <w:t xml:space="preserve">and Anagenetic-budding </w:t>
+      </w:r>
+      <w:del w:id="25" w:author="Carlos Calderon del Cid" w:date="2024-02-27T10:02:00Z">
+        <w:r>
+          <w:rPr>
+            <w:rFonts w:ascii="Times New Roman" w:hAnsi="Times New Roman" w:cs="Times New Roman"/>
+            <w:sz w:val="24"/>
+            <w:szCs w:val="24"/>
+            <w:lang w:val="en-US"/>
+          </w:rPr>
+          <w:delText xml:space="preserve">(right) </w:delText>
+        </w:r>
+      </w:del>
+      <w:r>
+        <w:rPr>
+          <w:rFonts w:ascii="Times New Roman" w:hAnsi="Times New Roman" w:cs="Times New Roman"/>
+          <w:sz w:val="24"/>
+          <w:szCs w:val="24"/>
+          <w:lang w:val="en-US"/>
+        </w:rPr>
+        <w:t xml:space="preserve">speciation. Each point represents a species. True and phylogenetic ages are scaled to the root age of the correspondent phylogenetic tree. </w:t>
+      </w:r>
+      <w:ins w:id="26" w:author="Carlos Calderon del Cid" w:date="2024-02-27T10:01:00Z">
+        <w:r>
+          <w:rPr>
+            <w:rFonts w:ascii="Times New Roman" w:hAnsi="Times New Roman" w:cs="Times New Roman"/>
+            <w:sz w:val="24"/>
+            <w:szCs w:val="24"/>
+            <w:lang w:val="en-US"/>
+          </w:rPr>
+          <w:t xml:space="preserve">B) </w:t>
+        </w:r>
+      </w:ins>
+      <w:ins w:id="27" w:author="Carlos Calderon del Cid" w:date="2024-02-27T10:02:00Z">
+        <w:r>
+          <w:rPr>
+            <w:rFonts w:ascii="Times New Roman" w:hAnsi="Times New Roman" w:cs="Times New Roman"/>
+            <w:sz w:val="24"/>
+            <w:szCs w:val="24"/>
+            <w:lang w:val="en-US"/>
+          </w:rPr>
+          <w:t>Percentage of underestimations, correct estimations, and overestimations at low and high extinction fraction for Anagenetic-bifurcating and Anagenetic-budding speciation</w:t>
+        </w:r>
+      </w:ins>
+      <w:ins w:id="28" w:author="Carlos Calderon del Cid" w:date="2024-03-04T11:00:00Z">
+        <w:r>
+          <w:rPr>
+            <w:rFonts w:ascii="Times New Roman" w:hAnsi="Times New Roman" w:cs="Times New Roman"/>
+            <w:sz w:val="24"/>
+            <w:szCs w:val="24"/>
+            <w:lang w:val="en-US"/>
+          </w:rPr>
+          <w:t>.</w:t>
+        </w:r>
+      </w:ins>
+    </w:p>
+    <w:p>
+      <w:pPr>
+        <w:spacing w:after="0" w:line="360" w:lineRule="auto"/>
+        <w:jc w:val="both"/>
+        <w:rPr>
+          <w:rFonts w:ascii="Times New Roman" w:hAnsi="Times New Roman" w:cs="Times New Roman"/>
+          <w:sz w:val="24"/>
+          <w:szCs w:val="24"/>
+          <w:lang w:val="en-US"/>
+        </w:rPr>
+      </w:pPr>
+    </w:p>
+    <w:p>
+      <w:pPr>
+        <w:spacing w:after="0" w:line="360" w:lineRule="auto"/>
+        <w:jc w:val="both"/>
+        <w:rPr>
+          <w:rFonts w:ascii="Times New Roman" w:hAnsi="Times New Roman" w:cs="Times New Roman"/>
+          <w:b/>
+          <w:bCs/>
+          <w:sz w:val="24"/>
+          <w:szCs w:val="24"/>
+          <w:lang w:val="en-US"/>
+        </w:rPr>
+      </w:pPr>
+    </w:p>
+    <w:p>
+      <w:pPr>
+        <w:spacing w:after="0" w:line="360" w:lineRule="auto"/>
+        <w:jc w:val="both"/>
+        <w:rPr>
+          <w:rFonts w:ascii="Times New Roman" w:hAnsi="Times New Roman" w:cs="Times New Roman"/>
+          <w:b/>
+          <w:bCs/>
+          <w:sz w:val="24"/>
+          <w:szCs w:val="24"/>
+          <w:lang w:val="en-US"/>
+        </w:rPr>
+      </w:pPr>
+      <w:ins w:id="29" w:author="Carlos Calderon del Cid" w:date="2024-03-04T10:59:00Z">
         <w:r>
           <w:rPr>
             <w:rFonts w:ascii="Times New Roman" w:hAnsi="Times New Roman" w:cs="Times New Roman"/>
@@ -747,10 +1064,10 @@
           </w:rPr>
           <w:lastRenderedPageBreak/>
           <w:drawing>
-            <wp:inline distT="0" distB="0" distL="0" distR="0" wp14:anchorId="3DDC9853" wp14:editId="6F438690">
-              <wp:extent cx="5109210" cy="6012774"/>
-              <wp:effectExtent l="0" t="0" r="0" b="7620"/>
-              <wp:docPr id="819837594" name="Imagen 1"/>
+            <wp:inline distT="0" distB="0" distL="0" distR="0" wp14:anchorId="33A4F9E0" wp14:editId="7FB94A52">
+              <wp:extent cx="5880100" cy="3661126"/>
+              <wp:effectExtent l="0" t="0" r="0" b="0"/>
+              <wp:docPr id="1215165961" name="Imagen 2"/>
               <wp:cNvGraphicFramePr>
                 <a:graphicFrameLocks xmlns:a="http://schemas.openxmlformats.org/drawingml/2006/main" noChangeAspect="1"/>
               </wp:cNvGraphicFramePr>
@@ -758,231 +1075,7 @@
                 <a:graphicData uri="http://schemas.openxmlformats.org/drawingml/2006/picture">
                   <pic:pic xmlns:pic="http://schemas.openxmlformats.org/drawingml/2006/picture">
                     <pic:nvPicPr>
-                      <pic:cNvPr id="819837594" name="Imagen 819837594"/>
-                      <pic:cNvPicPr/>
-                    </pic:nvPicPr>
-                    <pic:blipFill>
-                      <a:blip r:embed="rId6" cstate="print">
-                        <a:extLst>
-                          <a:ext uri="{28A0092B-C50C-407E-A947-70E740481C1C}">
-                            <a14:useLocalDpi xmlns:a14="http://schemas.microsoft.com/office/drawing/2010/main" val="0"/>
-                          </a:ext>
-                        </a:extLst>
-                      </a:blip>
-                      <a:stretch>
-                        <a:fillRect/>
-                      </a:stretch>
-                    </pic:blipFill>
-                    <pic:spPr>
-                      <a:xfrm>
-                        <a:off x="0" y="0"/>
-                        <a:ext cx="5115754" cy="6020475"/>
-                      </a:xfrm>
-                      <a:prstGeom prst="rect">
-                        <a:avLst/>
-                      </a:prstGeom>
-                    </pic:spPr>
-                  </pic:pic>
-                </a:graphicData>
-              </a:graphic>
-            </wp:inline>
-          </w:drawing>
-        </w:r>
-      </w:ins>
-    </w:p>
-    <w:p>
-      <w:pPr>
-        <w:spacing w:after="0" w:line="360" w:lineRule="auto"/>
-        <w:jc w:val="both"/>
-        <w:rPr>
-          <w:rFonts w:ascii="Times New Roman" w:hAnsi="Times New Roman" w:cs="Times New Roman"/>
-          <w:sz w:val="24"/>
-          <w:szCs w:val="24"/>
-          <w:lang w:val="en-US"/>
-        </w:rPr>
-      </w:pPr>
-      <w:r>
-        <w:rPr>
-          <w:rFonts w:ascii="Times New Roman" w:hAnsi="Times New Roman" w:cs="Times New Roman"/>
-          <w:b/>
-          <w:bCs/>
-          <w:sz w:val="24"/>
-          <w:szCs w:val="24"/>
-          <w:lang w:val="en-US"/>
-        </w:rPr>
-        <w:t>Figure S</w:t>
-      </w:r>
-      <w:r>
-        <w:rPr>
-          <w:rFonts w:ascii="Times New Roman" w:hAnsi="Times New Roman" w:cs="Times New Roman"/>
-          <w:b/>
-          <w:bCs/>
-          <w:sz w:val="24"/>
-          <w:szCs w:val="24"/>
-          <w:lang w:val="en-US"/>
-        </w:rPr>
-        <w:t>M</w:t>
-      </w:r>
-      <w:r>
-        <w:rPr>
-          <w:rFonts w:ascii="Times New Roman" w:hAnsi="Times New Roman" w:cs="Times New Roman"/>
-          <w:b/>
-          <w:bCs/>
-          <w:sz w:val="24"/>
-          <w:szCs w:val="24"/>
-          <w:lang w:val="en-US"/>
-        </w:rPr>
-        <w:t xml:space="preserve">1. </w:t>
-      </w:r>
-      <w:ins w:id="3" w:author="Carlos Calderon del Cid" w:date="2024-02-27T10:01:00Z">
-        <w:r>
-          <w:rPr>
-            <w:rFonts w:ascii="Times New Roman" w:hAnsi="Times New Roman" w:cs="Times New Roman"/>
-            <w:b/>
-            <w:bCs/>
-            <w:sz w:val="24"/>
-            <w:szCs w:val="24"/>
-            <w:lang w:val="en-US"/>
-          </w:rPr>
-          <w:t xml:space="preserve">A) </w:t>
-        </w:r>
-      </w:ins>
-      <w:r>
-        <w:rPr>
-          <w:rFonts w:ascii="Times New Roman" w:hAnsi="Times New Roman" w:cs="Times New Roman"/>
-          <w:sz w:val="24"/>
-          <w:szCs w:val="24"/>
-          <w:lang w:val="en-US"/>
-        </w:rPr>
-        <w:t xml:space="preserve">True age versus phylogenetic age at low and high extinction fraction for Anagenetic-bifurcating </w:t>
-      </w:r>
-      <w:del w:id="4" w:author="Carlos Calderon del Cid" w:date="2024-02-27T10:02:00Z">
-        <w:r>
-          <w:rPr>
-            <w:rFonts w:ascii="Times New Roman" w:hAnsi="Times New Roman" w:cs="Times New Roman"/>
-            <w:sz w:val="24"/>
-            <w:szCs w:val="24"/>
-            <w:lang w:val="en-US"/>
-          </w:rPr>
-          <w:delText xml:space="preserve">(left) </w:delText>
-        </w:r>
-      </w:del>
-      <w:r>
-        <w:rPr>
-          <w:rFonts w:ascii="Times New Roman" w:hAnsi="Times New Roman" w:cs="Times New Roman"/>
-          <w:sz w:val="24"/>
-          <w:szCs w:val="24"/>
-          <w:lang w:val="en-US"/>
-        </w:rPr>
-        <w:t xml:space="preserve">and Anagenetic-budding </w:t>
-      </w:r>
-      <w:del w:id="5" w:author="Carlos Calderon del Cid" w:date="2024-02-27T10:02:00Z">
-        <w:r>
-          <w:rPr>
-            <w:rFonts w:ascii="Times New Roman" w:hAnsi="Times New Roman" w:cs="Times New Roman"/>
-            <w:sz w:val="24"/>
-            <w:szCs w:val="24"/>
-            <w:lang w:val="en-US"/>
-          </w:rPr>
-          <w:delText xml:space="preserve">(right) </w:delText>
-        </w:r>
-      </w:del>
-      <w:r>
-        <w:rPr>
-          <w:rFonts w:ascii="Times New Roman" w:hAnsi="Times New Roman" w:cs="Times New Roman"/>
-          <w:sz w:val="24"/>
-          <w:szCs w:val="24"/>
-          <w:lang w:val="en-US"/>
-        </w:rPr>
-        <w:t xml:space="preserve">speciation. Each point represents a species. True and phylogenetic ages are scaled to the root age of the correspondent phylogenetic tree. </w:t>
-      </w:r>
-      <w:ins w:id="6" w:author="Carlos Calderon del Cid" w:date="2024-02-27T10:01:00Z">
-        <w:r>
-          <w:rPr>
-            <w:rFonts w:ascii="Times New Roman" w:hAnsi="Times New Roman" w:cs="Times New Roman"/>
-            <w:sz w:val="24"/>
-            <w:szCs w:val="24"/>
-            <w:lang w:val="en-US"/>
-          </w:rPr>
-          <w:t xml:space="preserve">B) </w:t>
-        </w:r>
-      </w:ins>
-      <w:ins w:id="7" w:author="Carlos Calderon del Cid" w:date="2024-02-27T10:02:00Z">
-        <w:r>
-          <w:rPr>
-            <w:rFonts w:ascii="Times New Roman" w:hAnsi="Times New Roman" w:cs="Times New Roman"/>
-            <w:sz w:val="24"/>
-            <w:szCs w:val="24"/>
-            <w:lang w:val="en-US"/>
-          </w:rPr>
-          <w:t>Percentage of underestimations, correct estimations, and overestimations at low and high extinction fraction for Anagenetic-bifurcating and Anagenetic-budding speciation</w:t>
-        </w:r>
-      </w:ins>
-    </w:p>
-    <w:p>
-      <w:pPr>
-        <w:spacing w:after="0" w:line="360" w:lineRule="auto"/>
-        <w:jc w:val="both"/>
-        <w:rPr>
-          <w:rFonts w:ascii="Times New Roman" w:hAnsi="Times New Roman" w:cs="Times New Roman"/>
-          <w:sz w:val="24"/>
-          <w:szCs w:val="24"/>
-          <w:lang w:val="en-US"/>
-        </w:rPr>
-      </w:pPr>
-    </w:p>
-    <w:p>
-      <w:pPr>
-        <w:spacing w:after="0" w:line="360" w:lineRule="auto"/>
-        <w:jc w:val="both"/>
-        <w:rPr>
-          <w:rFonts w:ascii="Times New Roman" w:hAnsi="Times New Roman" w:cs="Times New Roman"/>
-          <w:b/>
-          <w:bCs/>
-          <w:sz w:val="24"/>
-          <w:szCs w:val="24"/>
-          <w:lang w:val="en-US"/>
-        </w:rPr>
-      </w:pPr>
-    </w:p>
-    <w:p>
-      <w:pPr>
-        <w:spacing w:after="0" w:line="360" w:lineRule="auto"/>
-        <w:jc w:val="both"/>
-        <w:rPr>
-          <w:rFonts w:ascii="Times New Roman" w:hAnsi="Times New Roman" w:cs="Times New Roman"/>
-          <w:b/>
-          <w:bCs/>
-          <w:sz w:val="24"/>
-          <w:szCs w:val="24"/>
-          <w:lang w:val="en-US"/>
-        </w:rPr>
-      </w:pPr>
-      <w:ins w:id="8" w:author="Carlos Calderon del Cid" w:date="2024-02-27T10:03:00Z">
-        <w:r>
-          <w:rPr>
-            <w:rFonts w:ascii="Times New Roman" w:hAnsi="Times New Roman" w:cs="Times New Roman"/>
-            <w:b/>
-            <w:bCs/>
-            <w:noProof/>
-            <w:sz w:val="24"/>
-            <w:szCs w:val="24"/>
-            <w:lang w:val="en-US"/>
-          </w:rPr>
-          <w:lastRenderedPageBreak/>
-          <w:drawing>
-            <wp:inline distT="0" distB="0" distL="0" distR="0" wp14:anchorId="08961AD3" wp14:editId="671B2F4D">
-              <wp:extent cx="5612130" cy="3302000"/>
-              <wp:effectExtent l="0" t="0" r="7620" b="0"/>
-              <wp:docPr id="1501312147" name="Imagen 2"/>
-              <wp:cNvGraphicFramePr>
-                <a:graphicFrameLocks xmlns:a="http://schemas.openxmlformats.org/drawingml/2006/main" noChangeAspect="1"/>
-              </wp:cNvGraphicFramePr>
-              <a:graphic xmlns:a="http://schemas.openxmlformats.org/drawingml/2006/main">
-                <a:graphicData uri="http://schemas.openxmlformats.org/drawingml/2006/picture">
-                  <pic:pic xmlns:pic="http://schemas.openxmlformats.org/drawingml/2006/picture">
-                    <pic:nvPicPr>
-                      <pic:cNvPr id="1501312147" name="Imagen 1501312147"/>
+                      <pic:cNvPr id="1215165961" name="Imagen 1215165961"/>
                       <pic:cNvPicPr/>
                     </pic:nvPicPr>
                     <pic:blipFill>
@@ -1000,7 +1093,7 @@
                     <pic:spPr>
                       <a:xfrm>
                         <a:off x="0" y="0"/>
-                        <a:ext cx="5612130" cy="3302000"/>
+                        <a:ext cx="5887916" cy="3665992"/>
                       </a:xfrm>
                       <a:prstGeom prst="rect">
                         <a:avLst/>
@@ -1097,11 +1190,12 @@
           <w:lang w:val="en-US"/>
         </w:rPr>
       </w:pPr>
-      <w:del w:id="9" w:author="Carlos Calderon del Cid" w:date="2024-02-27T10:03:00Z">
+      <w:del w:id="30" w:author="Carlos Calderon del Cid" w:date="2024-02-27T10:03:00Z">
         <w:r>
           <w:rPr>
             <w:noProof/>
           </w:rPr>
+          <w:lastRenderedPageBreak/>
           <w:drawing>
             <wp:inline distT="0" distB="0" distL="0" distR="0" wp14:anchorId="22CA9358" wp14:editId="36350944">
               <wp:extent cx="5724525" cy="3368040"/>
@@ -1162,7 +1256,6 @@
           <w:szCs w:val="24"/>
           <w:lang w:val="en-US"/>
         </w:rPr>
-        <w:lastRenderedPageBreak/>
         <w:t>Figure S</w:t>
       </w:r>
       <w:r>
@@ -1196,7 +1289,7 @@
         </w:rPr>
         <w:t xml:space="preserve">Error in equating phylogenetic age with speciation age. The error was quantified as mean absolute percentage error (MAPE) between the true and phylogenetic ages across all species for each tree simulated under Anagenetic-bifurcating (left) and Anagenetic-budding speciation (right). Each dot represents one replicate of the 300 trees for each speciation mode using different rates of speciation and extinction fraction. </w:t>
       </w:r>
-      <w:ins w:id="10" w:author="Carlos Calderon del Cid" w:date="2024-02-27T10:03:00Z">
+      <w:ins w:id="31" w:author="Carlos Calderon del Cid" w:date="2024-02-27T10:03:00Z">
         <w:r>
           <w:rPr>
             <w:rFonts w:ascii="Times New Roman" w:hAnsi="Times New Roman" w:cs="Times New Roman"/>
@@ -1204,196 +1297,219 @@
             <w:szCs w:val="24"/>
             <w:lang w:val="en-US"/>
           </w:rPr>
-          <w:t xml:space="preserve">The dashed black lines represent the MAPE trend along extinction fraction. </w:t>
+          <w:t>The dashed lines represent</w:t>
         </w:r>
       </w:ins>
-    </w:p>
-    <w:p>
-      <w:pPr>
-        <w:spacing w:after="0" w:line="360" w:lineRule="auto"/>
-        <w:jc w:val="both"/>
-        <w:rPr>
-          <w:rFonts w:ascii="Times New Roman" w:hAnsi="Times New Roman" w:cs="Times New Roman"/>
-          <w:b/>
-          <w:bCs/>
-          <w:sz w:val="24"/>
-          <w:szCs w:val="24"/>
-          <w:lang w:val="en-US"/>
-        </w:rPr>
-      </w:pPr>
-    </w:p>
-    <w:p>
-      <w:pPr>
-        <w:spacing w:after="0" w:line="360" w:lineRule="auto"/>
-        <w:jc w:val="both"/>
-        <w:rPr>
-          <w:rFonts w:ascii="Times New Roman" w:hAnsi="Times New Roman" w:cs="Times New Roman"/>
-          <w:b/>
-          <w:bCs/>
-          <w:sz w:val="24"/>
-          <w:szCs w:val="24"/>
-          <w:lang w:val="en-US"/>
-        </w:rPr>
-      </w:pPr>
-    </w:p>
-    <w:p>
-      <w:pPr>
-        <w:spacing w:after="0" w:line="360" w:lineRule="auto"/>
-        <w:jc w:val="both"/>
-        <w:rPr>
-          <w:rFonts w:ascii="Times New Roman" w:hAnsi="Times New Roman" w:cs="Times New Roman"/>
-          <w:b/>
-          <w:bCs/>
-          <w:sz w:val="24"/>
-          <w:szCs w:val="24"/>
-          <w:lang w:val="en-US"/>
-        </w:rPr>
-      </w:pPr>
-    </w:p>
-    <w:p>
-      <w:pPr>
-        <w:spacing w:after="0" w:line="360" w:lineRule="auto"/>
-        <w:jc w:val="both"/>
-        <w:rPr>
-          <w:rFonts w:ascii="Times New Roman" w:hAnsi="Times New Roman" w:cs="Times New Roman"/>
-          <w:b/>
-          <w:bCs/>
-          <w:sz w:val="24"/>
-          <w:szCs w:val="24"/>
-          <w:lang w:val="en-US"/>
-        </w:rPr>
-      </w:pPr>
-    </w:p>
-    <w:p>
-      <w:pPr>
-        <w:spacing w:after="0" w:line="360" w:lineRule="auto"/>
-        <w:jc w:val="both"/>
-        <w:rPr>
-          <w:rFonts w:ascii="Times New Roman" w:hAnsi="Times New Roman" w:cs="Times New Roman"/>
-          <w:b/>
-          <w:bCs/>
-          <w:sz w:val="24"/>
-          <w:szCs w:val="24"/>
-          <w:lang w:val="en-US"/>
-        </w:rPr>
-      </w:pPr>
-    </w:p>
-    <w:p>
-      <w:pPr>
-        <w:spacing w:after="0" w:line="360" w:lineRule="auto"/>
-        <w:jc w:val="both"/>
-        <w:rPr>
-          <w:rFonts w:ascii="Times New Roman" w:hAnsi="Times New Roman" w:cs="Times New Roman"/>
-          <w:b/>
-          <w:bCs/>
-          <w:sz w:val="24"/>
-          <w:szCs w:val="24"/>
-          <w:lang w:val="en-US"/>
-        </w:rPr>
-      </w:pPr>
-    </w:p>
-    <w:p>
-      <w:pPr>
-        <w:spacing w:after="0" w:line="360" w:lineRule="auto"/>
-        <w:jc w:val="both"/>
-        <w:rPr>
-          <w:rFonts w:ascii="Times New Roman" w:hAnsi="Times New Roman" w:cs="Times New Roman"/>
-          <w:b/>
-          <w:bCs/>
-          <w:sz w:val="24"/>
-          <w:szCs w:val="24"/>
-          <w:lang w:val="en-US"/>
-        </w:rPr>
-      </w:pPr>
-    </w:p>
-    <w:p>
-      <w:pPr>
-        <w:spacing w:after="0" w:line="360" w:lineRule="auto"/>
-        <w:jc w:val="both"/>
-        <w:rPr>
-          <w:rFonts w:ascii="Times New Roman" w:hAnsi="Times New Roman" w:cs="Times New Roman"/>
-          <w:b/>
-          <w:bCs/>
-          <w:sz w:val="24"/>
-          <w:szCs w:val="24"/>
-          <w:lang w:val="en-US"/>
-        </w:rPr>
-      </w:pPr>
-    </w:p>
-    <w:p>
-      <w:pPr>
-        <w:spacing w:after="0" w:line="360" w:lineRule="auto"/>
-        <w:jc w:val="both"/>
-        <w:rPr>
-          <w:rFonts w:ascii="Times New Roman" w:hAnsi="Times New Roman" w:cs="Times New Roman"/>
-          <w:b/>
-          <w:bCs/>
-          <w:sz w:val="24"/>
-          <w:szCs w:val="24"/>
-          <w:lang w:val="en-US"/>
-        </w:rPr>
-      </w:pPr>
-    </w:p>
-    <w:p>
-      <w:pPr>
-        <w:spacing w:after="0" w:line="360" w:lineRule="auto"/>
-        <w:jc w:val="both"/>
-        <w:rPr>
-          <w:rFonts w:ascii="Times New Roman" w:hAnsi="Times New Roman" w:cs="Times New Roman"/>
-          <w:b/>
-          <w:bCs/>
-          <w:sz w:val="24"/>
-          <w:szCs w:val="24"/>
-          <w:lang w:val="en-US"/>
-        </w:rPr>
-      </w:pPr>
-    </w:p>
-    <w:p>
-      <w:pPr>
-        <w:spacing w:after="0" w:line="360" w:lineRule="auto"/>
-        <w:jc w:val="both"/>
-        <w:rPr>
-          <w:rFonts w:ascii="Times New Roman" w:hAnsi="Times New Roman" w:cs="Times New Roman"/>
-          <w:b/>
-          <w:bCs/>
-          <w:sz w:val="24"/>
-          <w:szCs w:val="24"/>
-          <w:lang w:val="en-US"/>
-        </w:rPr>
-      </w:pPr>
-    </w:p>
-    <w:p>
-      <w:pPr>
-        <w:spacing w:after="0" w:line="360" w:lineRule="auto"/>
-        <w:jc w:val="both"/>
-        <w:rPr>
-          <w:rFonts w:ascii="Times New Roman" w:hAnsi="Times New Roman" w:cs="Times New Roman"/>
-          <w:b/>
-          <w:bCs/>
-          <w:sz w:val="24"/>
-          <w:szCs w:val="24"/>
-          <w:lang w:val="en-US"/>
-        </w:rPr>
-      </w:pPr>
-    </w:p>
-    <w:p>
-      <w:pPr>
-        <w:spacing w:after="0" w:line="360" w:lineRule="auto"/>
-        <w:jc w:val="both"/>
-        <w:rPr>
-          <w:rFonts w:ascii="Times New Roman" w:hAnsi="Times New Roman" w:cs="Times New Roman"/>
-          <w:sz w:val="24"/>
-          <w:szCs w:val="24"/>
-          <w:lang w:val="en-US"/>
-        </w:rPr>
-      </w:pPr>
-      <w:r>
-        <w:rPr>
-          <w:rFonts w:ascii="Times New Roman" w:hAnsi="Times New Roman" w:cs="Times New Roman"/>
-          <w:sz w:val="24"/>
-          <w:szCs w:val="24"/>
-          <w:lang w:val="en-US"/>
-        </w:rPr>
+      <w:ins w:id="32" w:author="Carlos Calderon del Cid" w:date="2024-03-07T06:41:00Z">
+        <w:r>
+          <w:rPr>
+            <w:rFonts w:ascii="Times New Roman" w:hAnsi="Times New Roman" w:cs="Times New Roman"/>
+            <w:sz w:val="24"/>
+            <w:szCs w:val="24"/>
+            <w:lang w:val="en-US"/>
+          </w:rPr>
+          <w:t>, for each speciation rate,</w:t>
+        </w:r>
+      </w:ins>
+      <w:ins w:id="33" w:author="Carlos Calderon del Cid" w:date="2024-02-27T10:03:00Z">
+        <w:r>
+          <w:rPr>
+            <w:rFonts w:ascii="Times New Roman" w:hAnsi="Times New Roman" w:cs="Times New Roman"/>
+            <w:sz w:val="24"/>
+            <w:szCs w:val="24"/>
+            <w:lang w:val="en-US"/>
+          </w:rPr>
+          <w:t xml:space="preserve"> the MAPE trend along extinction fraction. </w:t>
+        </w:r>
+      </w:ins>
+    </w:p>
+    <w:p>
+      <w:pPr>
+        <w:spacing w:after="0" w:line="360" w:lineRule="auto"/>
+        <w:jc w:val="both"/>
+        <w:rPr>
+          <w:rFonts w:ascii="Times New Roman" w:hAnsi="Times New Roman" w:cs="Times New Roman"/>
+          <w:b/>
+          <w:bCs/>
+          <w:sz w:val="24"/>
+          <w:szCs w:val="24"/>
+          <w:lang w:val="en-US"/>
+        </w:rPr>
+      </w:pPr>
+    </w:p>
+    <w:p>
+      <w:pPr>
+        <w:spacing w:after="0" w:line="360" w:lineRule="auto"/>
+        <w:jc w:val="both"/>
+        <w:rPr>
+          <w:rFonts w:ascii="Times New Roman" w:hAnsi="Times New Roman" w:cs="Times New Roman"/>
+          <w:b/>
+          <w:bCs/>
+          <w:sz w:val="24"/>
+          <w:szCs w:val="24"/>
+          <w:lang w:val="en-US"/>
+        </w:rPr>
+      </w:pPr>
+    </w:p>
+    <w:p>
+      <w:pPr>
+        <w:spacing w:after="0" w:line="360" w:lineRule="auto"/>
+        <w:jc w:val="both"/>
+        <w:rPr>
+          <w:rFonts w:ascii="Times New Roman" w:hAnsi="Times New Roman" w:cs="Times New Roman"/>
+          <w:b/>
+          <w:bCs/>
+          <w:sz w:val="24"/>
+          <w:szCs w:val="24"/>
+          <w:lang w:val="en-US"/>
+        </w:rPr>
+      </w:pPr>
+    </w:p>
+    <w:p>
+      <w:pPr>
+        <w:spacing w:after="0" w:line="360" w:lineRule="auto"/>
+        <w:jc w:val="both"/>
+        <w:rPr>
+          <w:rFonts w:ascii="Times New Roman" w:hAnsi="Times New Roman" w:cs="Times New Roman"/>
+          <w:b/>
+          <w:bCs/>
+          <w:sz w:val="24"/>
+          <w:szCs w:val="24"/>
+          <w:lang w:val="en-US"/>
+        </w:rPr>
+      </w:pPr>
+    </w:p>
+    <w:p>
+      <w:pPr>
+        <w:spacing w:after="0" w:line="360" w:lineRule="auto"/>
+        <w:jc w:val="both"/>
+        <w:rPr>
+          <w:rFonts w:ascii="Times New Roman" w:hAnsi="Times New Roman" w:cs="Times New Roman"/>
+          <w:b/>
+          <w:bCs/>
+          <w:sz w:val="24"/>
+          <w:szCs w:val="24"/>
+          <w:lang w:val="en-US"/>
+        </w:rPr>
+      </w:pPr>
+    </w:p>
+    <w:p>
+      <w:pPr>
+        <w:spacing w:after="0" w:line="360" w:lineRule="auto"/>
+        <w:jc w:val="both"/>
+        <w:rPr>
+          <w:rFonts w:ascii="Times New Roman" w:hAnsi="Times New Roman" w:cs="Times New Roman"/>
+          <w:b/>
+          <w:bCs/>
+          <w:sz w:val="24"/>
+          <w:szCs w:val="24"/>
+          <w:lang w:val="en-US"/>
+        </w:rPr>
+      </w:pPr>
+    </w:p>
+    <w:p>
+      <w:pPr>
+        <w:spacing w:after="0" w:line="360" w:lineRule="auto"/>
+        <w:jc w:val="both"/>
+        <w:rPr>
+          <w:rFonts w:ascii="Times New Roman" w:hAnsi="Times New Roman" w:cs="Times New Roman"/>
+          <w:b/>
+          <w:bCs/>
+          <w:sz w:val="24"/>
+          <w:szCs w:val="24"/>
+          <w:lang w:val="en-US"/>
+        </w:rPr>
+      </w:pPr>
+    </w:p>
+    <w:p>
+      <w:pPr>
+        <w:spacing w:after="0" w:line="360" w:lineRule="auto"/>
+        <w:jc w:val="both"/>
+        <w:rPr>
+          <w:rFonts w:ascii="Times New Roman" w:hAnsi="Times New Roman" w:cs="Times New Roman"/>
+          <w:b/>
+          <w:bCs/>
+          <w:sz w:val="24"/>
+          <w:szCs w:val="24"/>
+          <w:lang w:val="en-US"/>
+        </w:rPr>
+      </w:pPr>
+    </w:p>
+    <w:p>
+      <w:pPr>
+        <w:spacing w:after="0" w:line="360" w:lineRule="auto"/>
+        <w:jc w:val="both"/>
+        <w:rPr>
+          <w:rFonts w:ascii="Times New Roman" w:hAnsi="Times New Roman" w:cs="Times New Roman"/>
+          <w:b/>
+          <w:bCs/>
+          <w:sz w:val="24"/>
+          <w:szCs w:val="24"/>
+          <w:lang w:val="en-US"/>
+        </w:rPr>
+      </w:pPr>
+    </w:p>
+    <w:p>
+      <w:pPr>
+        <w:spacing w:after="0" w:line="360" w:lineRule="auto"/>
+        <w:jc w:val="both"/>
+        <w:rPr>
+          <w:rFonts w:ascii="Times New Roman" w:hAnsi="Times New Roman" w:cs="Times New Roman"/>
+          <w:b/>
+          <w:bCs/>
+          <w:sz w:val="24"/>
+          <w:szCs w:val="24"/>
+          <w:lang w:val="en-US"/>
+        </w:rPr>
+      </w:pPr>
+    </w:p>
+    <w:p>
+      <w:pPr>
+        <w:spacing w:after="0" w:line="360" w:lineRule="auto"/>
+        <w:jc w:val="both"/>
+        <w:rPr>
+          <w:rFonts w:ascii="Times New Roman" w:hAnsi="Times New Roman" w:cs="Times New Roman"/>
+          <w:b/>
+          <w:bCs/>
+          <w:sz w:val="24"/>
+          <w:szCs w:val="24"/>
+          <w:lang w:val="en-US"/>
+        </w:rPr>
+      </w:pPr>
+    </w:p>
+    <w:p>
+      <w:pPr>
+        <w:spacing w:after="0" w:line="360" w:lineRule="auto"/>
+        <w:jc w:val="both"/>
+        <w:rPr>
+          <w:rFonts w:ascii="Times New Roman" w:hAnsi="Times New Roman" w:cs="Times New Roman"/>
+          <w:b/>
+          <w:bCs/>
+          <w:sz w:val="24"/>
+          <w:szCs w:val="24"/>
+          <w:lang w:val="en-US"/>
+        </w:rPr>
+      </w:pPr>
+    </w:p>
+    <w:p>
+      <w:pPr>
+        <w:spacing w:after="0" w:line="360" w:lineRule="auto"/>
+        <w:jc w:val="both"/>
+        <w:rPr>
+          <w:rFonts w:ascii="Times New Roman" w:hAnsi="Times New Roman" w:cs="Times New Roman"/>
+          <w:sz w:val="24"/>
+          <w:szCs w:val="24"/>
+          <w:lang w:val="en-US"/>
+        </w:rPr>
+      </w:pPr>
+      <w:r>
+        <w:rPr>
+          <w:rFonts w:ascii="Times New Roman" w:hAnsi="Times New Roman" w:cs="Times New Roman"/>
+          <w:sz w:val="24"/>
+          <w:szCs w:val="24"/>
+          <w:lang w:val="en-US"/>
+        </w:rPr>
+        <w:lastRenderedPageBreak/>
         <w:t xml:space="preserve"> </w:t>
       </w:r>
     </w:p>
@@ -1412,7 +1528,6 @@
         <w:rPr>
           <w:noProof/>
         </w:rPr>
-        <w:lastRenderedPageBreak/>
         <w:drawing>
           <wp:inline distT="0" distB="0" distL="0" distR="0" wp14:anchorId="60D3A6EA" wp14:editId="32B74D01">
             <wp:extent cx="5398135" cy="5398135"/>
@@ -1593,7 +1708,6 @@
         <w:rPr>
           <w:noProof/>
         </w:rPr>
-        <w:lastRenderedPageBreak/>
         <w:drawing>
           <wp:inline distT="0" distB="0" distL="0" distR="0" wp14:anchorId="4EE6BECA" wp14:editId="05321D5C">
             <wp:extent cx="5398135" cy="5398135"/>
@@ -1764,74 +1878,148 @@
         <w:spacing w:after="0" w:line="360" w:lineRule="auto"/>
         <w:jc w:val="both"/>
         <w:rPr>
-          <w:rFonts w:ascii="Times New Roman" w:hAnsi="Times New Roman" w:cs="Times New Roman"/>
-          <w:b/>
-          <w:bCs/>
-          <w:sz w:val="24"/>
-          <w:szCs w:val="24"/>
-          <w:lang w:val="en-US"/>
-        </w:rPr>
-      </w:pPr>
-      <w:r>
-        <w:rPr>
-          <w:rFonts w:ascii="Times New Roman" w:hAnsi="Times New Roman" w:cs="Times New Roman"/>
-          <w:b/>
-          <w:bCs/>
-          <w:noProof/>
-          <w:sz w:val="24"/>
-          <w:szCs w:val="24"/>
-          <w:lang w:val="en-US"/>
-        </w:rPr>
-        <w:lastRenderedPageBreak/>
-        <w:drawing>
-          <wp:inline distT="0" distB="0" distL="0" distR="0" wp14:anchorId="07101EFB" wp14:editId="5664764C">
-            <wp:extent cx="5260768" cy="4345486"/>
-            <wp:effectExtent l="0" t="0" r="0" b="0"/>
-            <wp:docPr id="545877654" name="Imagen 1"/>
-            <wp:cNvGraphicFramePr>
-              <a:graphicFrameLocks xmlns:a="http://schemas.openxmlformats.org/drawingml/2006/main" noChangeAspect="1"/>
-            </wp:cNvGraphicFramePr>
-            <a:graphic xmlns:a="http://schemas.openxmlformats.org/drawingml/2006/main">
-              <a:graphicData uri="http://schemas.openxmlformats.org/drawingml/2006/picture">
-                <pic:pic xmlns:pic="http://schemas.openxmlformats.org/drawingml/2006/picture">
-                  <pic:nvPicPr>
-                    <pic:cNvPr id="545877654" name="Imagen 545877654"/>
-                    <pic:cNvPicPr/>
-                  </pic:nvPicPr>
-                  <pic:blipFill>
-                    <a:blip r:embed="rId11" cstate="print">
-                      <a:extLst>
-                        <a:ext uri="{28A0092B-C50C-407E-A947-70E740481C1C}">
-                          <a14:useLocalDpi xmlns:a14="http://schemas.microsoft.com/office/drawing/2010/main" val="0"/>
-                        </a:ext>
-                      </a:extLst>
-                    </a:blip>
-                    <a:stretch>
-                      <a:fillRect/>
-                    </a:stretch>
-                  </pic:blipFill>
-                  <pic:spPr>
-                    <a:xfrm>
-                      <a:off x="0" y="0"/>
-                      <a:ext cx="5270384" cy="4353429"/>
-                    </a:xfrm>
-                    <a:prstGeom prst="rect">
-                      <a:avLst/>
-                    </a:prstGeom>
-                  </pic:spPr>
-                </pic:pic>
-              </a:graphicData>
-            </a:graphic>
-          </wp:inline>
-        </w:drawing>
-      </w:r>
-    </w:p>
-    <w:p>
-      <w:pPr>
-        <w:spacing w:after="0" w:line="360" w:lineRule="auto"/>
-        <w:jc w:val="both"/>
-        <w:rPr>
-          <w:rFonts w:ascii="Times New Roman" w:hAnsi="Times New Roman" w:cs="Times New Roman"/>
+          <w:ins w:id="34" w:author="Carlos Calderon del Cid" w:date="2024-03-04T10:58:00Z"/>
+          <w:rFonts w:ascii="Times New Roman" w:hAnsi="Times New Roman" w:cs="Times New Roman"/>
+          <w:b/>
+          <w:bCs/>
+          <w:sz w:val="24"/>
+          <w:szCs w:val="24"/>
+          <w:lang w:val="en-US"/>
+        </w:rPr>
+      </w:pPr>
+      <w:del w:id="35" w:author="Carlos Calderon del Cid" w:date="2024-03-04T10:58:00Z">
+        <w:r>
+          <w:rPr>
+            <w:rFonts w:ascii="Times New Roman" w:hAnsi="Times New Roman" w:cs="Times New Roman"/>
+            <w:b/>
+            <w:bCs/>
+            <w:noProof/>
+            <w:sz w:val="24"/>
+            <w:szCs w:val="24"/>
+            <w:lang w:val="en-US"/>
+          </w:rPr>
+          <w:drawing>
+            <wp:inline distT="0" distB="0" distL="0" distR="0" wp14:anchorId="07101EFB" wp14:editId="484AFC2E">
+              <wp:extent cx="5260768" cy="4345486"/>
+              <wp:effectExtent l="0" t="0" r="0" b="0"/>
+              <wp:docPr id="545877654" name="Imagen 1"/>
+              <wp:cNvGraphicFramePr>
+                <a:graphicFrameLocks xmlns:a="http://schemas.openxmlformats.org/drawingml/2006/main" noChangeAspect="1"/>
+              </wp:cNvGraphicFramePr>
+              <a:graphic xmlns:a="http://schemas.openxmlformats.org/drawingml/2006/main">
+                <a:graphicData uri="http://schemas.openxmlformats.org/drawingml/2006/picture">
+                  <pic:pic xmlns:pic="http://schemas.openxmlformats.org/drawingml/2006/picture">
+                    <pic:nvPicPr>
+                      <pic:cNvPr id="545877654" name="Imagen 545877654"/>
+                      <pic:cNvPicPr/>
+                    </pic:nvPicPr>
+                    <pic:blipFill>
+                      <a:blip r:embed="rId11" cstate="print">
+                        <a:extLst>
+                          <a:ext uri="{28A0092B-C50C-407E-A947-70E740481C1C}">
+                            <a14:useLocalDpi xmlns:a14="http://schemas.microsoft.com/office/drawing/2010/main" val="0"/>
+                          </a:ext>
+                        </a:extLst>
+                      </a:blip>
+                      <a:stretch>
+                        <a:fillRect/>
+                      </a:stretch>
+                    </pic:blipFill>
+                    <pic:spPr>
+                      <a:xfrm>
+                        <a:off x="0" y="0"/>
+                        <a:ext cx="5270384" cy="4353429"/>
+                      </a:xfrm>
+                      <a:prstGeom prst="rect">
+                        <a:avLst/>
+                      </a:prstGeom>
+                    </pic:spPr>
+                  </pic:pic>
+                </a:graphicData>
+              </a:graphic>
+            </wp:inline>
+          </w:drawing>
+        </w:r>
+      </w:del>
+    </w:p>
+    <w:p>
+      <w:pPr>
+        <w:spacing w:after="0" w:line="360" w:lineRule="auto"/>
+        <w:jc w:val="both"/>
+        <w:rPr>
+          <w:rFonts w:ascii="Times New Roman" w:hAnsi="Times New Roman" w:cs="Times New Roman"/>
+          <w:b/>
+          <w:bCs/>
+          <w:sz w:val="24"/>
+          <w:szCs w:val="24"/>
+          <w:lang w:val="en-US"/>
+        </w:rPr>
+      </w:pPr>
+      <w:ins w:id="36" w:author="Carlos Calderon del Cid" w:date="2024-03-04T10:59:00Z">
+        <w:r>
+          <w:rPr>
+            <w:rFonts w:ascii="Times New Roman" w:hAnsi="Times New Roman" w:cs="Times New Roman"/>
+            <w:b/>
+            <w:bCs/>
+            <w:noProof/>
+            <w:sz w:val="24"/>
+            <w:szCs w:val="24"/>
+            <w:lang w:val="en-US"/>
+          </w:rPr>
+          <w:lastRenderedPageBreak/>
+          <w:drawing>
+            <wp:inline distT="0" distB="0" distL="0" distR="0" wp14:anchorId="5C799BC5" wp14:editId="62F0BB36">
+              <wp:extent cx="5612130" cy="6604635"/>
+              <wp:effectExtent l="0" t="0" r="0" b="0"/>
+              <wp:docPr id="1043622680" name="Imagen 1"/>
+              <wp:cNvGraphicFramePr>
+                <a:graphicFrameLocks xmlns:a="http://schemas.openxmlformats.org/drawingml/2006/main" noChangeAspect="1"/>
+              </wp:cNvGraphicFramePr>
+              <a:graphic xmlns:a="http://schemas.openxmlformats.org/drawingml/2006/main">
+                <a:graphicData uri="http://schemas.openxmlformats.org/drawingml/2006/picture">
+                  <pic:pic xmlns:pic="http://schemas.openxmlformats.org/drawingml/2006/picture">
+                    <pic:nvPicPr>
+                      <pic:cNvPr id="1043622680" name="Imagen 1043622680"/>
+                      <pic:cNvPicPr/>
+                    </pic:nvPicPr>
+                    <pic:blipFill>
+                      <a:blip r:embed="rId12" cstate="print">
+                        <a:extLst>
+                          <a:ext uri="{28A0092B-C50C-407E-A947-70E740481C1C}">
+                            <a14:useLocalDpi xmlns:a14="http://schemas.microsoft.com/office/drawing/2010/main" val="0"/>
+                          </a:ext>
+                        </a:extLst>
+                      </a:blip>
+                      <a:stretch>
+                        <a:fillRect/>
+                      </a:stretch>
+                    </pic:blipFill>
+                    <pic:spPr>
+                      <a:xfrm>
+                        <a:off x="0" y="0"/>
+                        <a:ext cx="5612130" cy="6604635"/>
+                      </a:xfrm>
+                      <a:prstGeom prst="rect">
+                        <a:avLst/>
+                      </a:prstGeom>
+                    </pic:spPr>
+                  </pic:pic>
+                </a:graphicData>
+              </a:graphic>
+            </wp:inline>
+          </w:drawing>
+        </w:r>
+      </w:ins>
+    </w:p>
+    <w:p>
+      <w:pPr>
+        <w:spacing w:after="0" w:line="360" w:lineRule="auto"/>
+        <w:jc w:val="both"/>
+        <w:rPr>
+          <w:ins w:id="37" w:author="Carlos Calderon del Cid" w:date="2024-03-04T10:58:00Z"/>
+          <w:rFonts w:ascii="Times New Roman" w:hAnsi="Times New Roman" w:cs="Times New Roman"/>
+          <w:b/>
+          <w:bCs/>
           <w:sz w:val="24"/>
           <w:szCs w:val="24"/>
           <w:lang w:val="en-US"/>
@@ -1855,179 +2043,298 @@
           <w:szCs w:val="24"/>
           <w:lang w:val="en-US"/>
         </w:rPr>
-        <w:t>. Performance of a probabilistic age estimator. Error in equating the phylogenetic age and the probability estimator point estimates (mean and median) with the true species age for three extinction scenarios (low, intermediate, and high; from left to right). The error was quantified as mean absolute percentage error (MAPE) between the true and point estimates or phylogenetic ages across 100 species for each of 1000 trees for each extinction scenario simulated under bifurcating speciation.</w:t>
-      </w:r>
-    </w:p>
-    <w:p>
-      <w:pPr>
-        <w:spacing w:after="0" w:line="360" w:lineRule="auto"/>
-        <w:jc w:val="both"/>
-        <w:rPr>
-          <w:rFonts w:ascii="Times New Roman" w:hAnsi="Times New Roman" w:cs="Times New Roman"/>
-          <w:sz w:val="24"/>
-          <w:szCs w:val="24"/>
-          <w:lang w:val="en-US"/>
-        </w:rPr>
-      </w:pPr>
-    </w:p>
-    <w:p>
-      <w:pPr>
-        <w:spacing w:after="0" w:line="360" w:lineRule="auto"/>
-        <w:jc w:val="both"/>
-        <w:rPr>
-          <w:rFonts w:ascii="Times New Roman" w:hAnsi="Times New Roman" w:cs="Times New Roman"/>
-          <w:sz w:val="24"/>
-          <w:szCs w:val="24"/>
-          <w:lang w:val="en-US"/>
-        </w:rPr>
-      </w:pPr>
-    </w:p>
-    <w:p>
-      <w:pPr>
-        <w:spacing w:after="0" w:line="360" w:lineRule="auto"/>
-        <w:jc w:val="both"/>
-        <w:rPr>
-          <w:rFonts w:ascii="Times New Roman" w:hAnsi="Times New Roman" w:cs="Times New Roman"/>
-          <w:sz w:val="24"/>
-          <w:szCs w:val="24"/>
-          <w:lang w:val="en-US"/>
-        </w:rPr>
-      </w:pPr>
-    </w:p>
-    <w:p>
-      <w:pPr>
-        <w:spacing w:after="0" w:line="360" w:lineRule="auto"/>
-        <w:jc w:val="both"/>
-        <w:rPr>
-          <w:rFonts w:ascii="Times New Roman" w:hAnsi="Times New Roman" w:cs="Times New Roman"/>
-          <w:sz w:val="24"/>
-          <w:szCs w:val="24"/>
-          <w:lang w:val="en-US"/>
-        </w:rPr>
-      </w:pPr>
-    </w:p>
-    <w:p>
-      <w:pPr>
-        <w:spacing w:after="0" w:line="360" w:lineRule="auto"/>
-        <w:jc w:val="both"/>
-        <w:rPr>
-          <w:rFonts w:ascii="Times New Roman" w:hAnsi="Times New Roman" w:cs="Times New Roman"/>
-          <w:sz w:val="24"/>
-          <w:szCs w:val="24"/>
-          <w:lang w:val="en-US"/>
-        </w:rPr>
-      </w:pPr>
-    </w:p>
-    <w:p>
-      <w:pPr>
-        <w:spacing w:after="0" w:line="360" w:lineRule="auto"/>
-        <w:jc w:val="both"/>
-        <w:rPr>
-          <w:rFonts w:ascii="Times New Roman" w:hAnsi="Times New Roman" w:cs="Times New Roman"/>
-          <w:sz w:val="24"/>
-          <w:szCs w:val="24"/>
-          <w:lang w:val="en-US"/>
-        </w:rPr>
-      </w:pPr>
-    </w:p>
-    <w:p>
-      <w:pPr>
-        <w:spacing w:after="0" w:line="360" w:lineRule="auto"/>
-        <w:jc w:val="both"/>
-        <w:rPr>
-          <w:rFonts w:ascii="Times New Roman" w:hAnsi="Times New Roman" w:cs="Times New Roman"/>
-          <w:sz w:val="24"/>
-          <w:szCs w:val="24"/>
-          <w:lang w:val="en-US"/>
-        </w:rPr>
-      </w:pPr>
-    </w:p>
-    <w:p>
-      <w:pPr>
-        <w:spacing w:after="0" w:line="360" w:lineRule="auto"/>
-        <w:jc w:val="both"/>
-        <w:rPr>
-          <w:rFonts w:ascii="Times New Roman" w:hAnsi="Times New Roman" w:cs="Times New Roman"/>
-          <w:sz w:val="24"/>
-          <w:szCs w:val="24"/>
-          <w:lang w:val="en-US"/>
-        </w:rPr>
-      </w:pPr>
-    </w:p>
-    <w:p>
-      <w:pPr>
-        <w:spacing w:after="0" w:line="360" w:lineRule="auto"/>
-        <w:jc w:val="both"/>
-        <w:rPr>
-          <w:rFonts w:ascii="Times New Roman" w:hAnsi="Times New Roman" w:cs="Times New Roman"/>
-          <w:sz w:val="24"/>
-          <w:szCs w:val="24"/>
-          <w:lang w:val="en-US"/>
-        </w:rPr>
-      </w:pPr>
-      <w:r>
-        <w:rPr>
-          <w:rFonts w:ascii="Times New Roman" w:hAnsi="Times New Roman" w:cs="Times New Roman"/>
-          <w:noProof/>
-          <w:sz w:val="24"/>
-          <w:szCs w:val="24"/>
-          <w:lang w:val="en-US"/>
-        </w:rPr>
-        <w:lastRenderedPageBreak/>
-        <w:drawing>
-          <wp:inline distT="0" distB="0" distL="0" distR="0" wp14:anchorId="5946360E" wp14:editId="67B56ADC">
-            <wp:extent cx="5782945" cy="2517569"/>
-            <wp:effectExtent l="0" t="0" r="8255" b="0"/>
-            <wp:docPr id="733344123" name="Imagen 2"/>
-            <wp:cNvGraphicFramePr>
-              <a:graphicFrameLocks xmlns:a="http://schemas.openxmlformats.org/drawingml/2006/main" noChangeAspect="1"/>
-            </wp:cNvGraphicFramePr>
-            <a:graphic xmlns:a="http://schemas.openxmlformats.org/drawingml/2006/main">
-              <a:graphicData uri="http://schemas.openxmlformats.org/drawingml/2006/picture">
-                <pic:pic xmlns:pic="http://schemas.openxmlformats.org/drawingml/2006/picture">
-                  <pic:nvPicPr>
-                    <pic:cNvPr id="733344123" name="Imagen 733344123"/>
-                    <pic:cNvPicPr/>
-                  </pic:nvPicPr>
-                  <pic:blipFill>
-                    <a:blip r:embed="rId12" cstate="print">
-                      <a:extLst>
-                        <a:ext uri="{28A0092B-C50C-407E-A947-70E740481C1C}">
-                          <a14:useLocalDpi xmlns:a14="http://schemas.microsoft.com/office/drawing/2010/main" val="0"/>
-                        </a:ext>
-                      </a:extLst>
-                    </a:blip>
-                    <a:stretch>
-                      <a:fillRect/>
-                    </a:stretch>
-                  </pic:blipFill>
-                  <pic:spPr>
-                    <a:xfrm>
-                      <a:off x="0" y="0"/>
-                      <a:ext cx="5789821" cy="2520563"/>
-                    </a:xfrm>
-                    <a:prstGeom prst="rect">
-                      <a:avLst/>
-                    </a:prstGeom>
-                  </pic:spPr>
-                </pic:pic>
-              </a:graphicData>
-            </a:graphic>
-          </wp:inline>
-        </w:drawing>
-      </w:r>
-    </w:p>
-    <w:p>
-      <w:pPr>
-        <w:spacing w:after="0" w:line="360" w:lineRule="auto"/>
-        <w:jc w:val="both"/>
-        <w:rPr>
-          <w:rFonts w:ascii="Times New Roman" w:hAnsi="Times New Roman" w:cs="Times New Roman"/>
-          <w:sz w:val="24"/>
-          <w:szCs w:val="24"/>
-          <w:lang w:val="en-US"/>
-        </w:rPr>
-      </w:pPr>
+        <w:t>.</w:t>
+      </w:r>
+      <w:bookmarkStart w:id="38" w:name="_Hlk150537746"/>
+      <w:ins w:id="39" w:author="Carlos Calderon del Cid" w:date="2024-03-04T10:58:00Z">
+        <w:r>
+          <w:rPr>
+            <w:rFonts w:ascii="Times New Roman" w:hAnsi="Times New Roman" w:cs="Times New Roman"/>
+            <w:sz w:val="24"/>
+            <w:szCs w:val="24"/>
+            <w:lang w:val="en-US"/>
+          </w:rPr>
+          <w:t xml:space="preserve"> Performance of the probabilistic age estimator. </w:t>
+        </w:r>
+        <w:r>
+          <w:rPr>
+            <w:rFonts w:ascii="Times New Roman" w:eastAsia="DengXian" w:hAnsi="Times New Roman" w:cs="Times New Roman"/>
+            <w:sz w:val="24"/>
+            <w:szCs w:val="24"/>
+            <w:lang w:val="en-US"/>
+          </w:rPr>
+          <w:t xml:space="preserve">ΔMAPE for the three extinction scenarios </w:t>
+        </w:r>
+        <w:r>
+          <w:rPr>
+            <w:rFonts w:ascii="Times New Roman" w:hAnsi="Times New Roman" w:cs="Times New Roman"/>
+            <w:sz w:val="24"/>
+            <w:szCs w:val="24"/>
+            <w:lang w:val="en-US"/>
+          </w:rPr>
+          <w:t>(</w:t>
+        </w:r>
+      </w:ins>
+      <w:ins w:id="40" w:author="Carlos Calderon del Cid" w:date="2024-03-04T10:59:00Z">
+        <w:r>
+          <w:rPr>
+            <w:rFonts w:ascii="Times New Roman" w:hAnsi="Times New Roman" w:cs="Times New Roman"/>
+            <w:sz w:val="24"/>
+            <w:szCs w:val="24"/>
+            <w:lang w:val="en-US"/>
+          </w:rPr>
+          <w:t>no extinction</w:t>
+        </w:r>
+      </w:ins>
+      <w:ins w:id="41" w:author="Carlos Calderon del Cid" w:date="2024-03-04T10:58:00Z">
+        <w:r>
+          <w:rPr>
+            <w:rFonts w:ascii="Times New Roman" w:hAnsi="Times New Roman" w:cs="Times New Roman"/>
+            <w:sz w:val="24"/>
+            <w:szCs w:val="24"/>
+            <w:lang w:val="en-US"/>
+          </w:rPr>
+          <w:t xml:space="preserve">, intermediate, and high; from left to right) and the three sampling scenarios (full, 25%, and 50% missing species; from up to down) </w:t>
+        </w:r>
+        <w:r>
+          <w:rPr>
+            <w:rFonts w:ascii="Times New Roman" w:eastAsia="DengXian" w:hAnsi="Times New Roman" w:cs="Times New Roman"/>
+            <w:sz w:val="24"/>
+            <w:szCs w:val="24"/>
+            <w:lang w:val="en-US"/>
+          </w:rPr>
+          <w:t xml:space="preserve">was quantified as the difference of the </w:t>
+        </w:r>
+        <w:r>
+          <w:rPr>
+            <w:rFonts w:ascii="Times New Roman" w:hAnsi="Times New Roman" w:cs="Times New Roman"/>
+            <w:sz w:val="24"/>
+            <w:szCs w:val="24"/>
+            <w:lang w:val="en-US"/>
+          </w:rPr>
+          <w:t xml:space="preserve">mean absolute percentage error (MAPE) of the probabilistic estimator point estimates (mean and median) and the MAPE of the phylogenetic age. The MAPE was quantified as the difference between the true and point estimates (mean and </w:t>
+        </w:r>
+        <w:r>
+          <w:rPr>
+            <w:rFonts w:ascii="Times New Roman" w:hAnsi="Times New Roman" w:cs="Times New Roman"/>
+            <w:sz w:val="24"/>
+            <w:szCs w:val="24"/>
+            <w:lang w:val="en-US"/>
+          </w:rPr>
+          <w:lastRenderedPageBreak/>
+          <w:t xml:space="preserve">median) of phylogenetic ages for 100 species across 1000 trees for each extinction scenario simulated under bifurcating speciation. The red dashed line represents no difference between the compared MAPEs, negative </w:t>
+        </w:r>
+        <w:r>
+          <w:rPr>
+            <w:rFonts w:ascii="Times New Roman" w:eastAsia="DengXian" w:hAnsi="Times New Roman" w:cs="Times New Roman"/>
+            <w:sz w:val="24"/>
+            <w:szCs w:val="24"/>
+            <w:lang w:val="en-US"/>
+          </w:rPr>
+          <w:t>ΔMAPE values indicate an improvement in the accuracy of the probabilistic estimator over the phylogenetic age</w:t>
+        </w:r>
+        <w:r>
+          <w:rPr>
+            <w:rFonts w:ascii="Times New Roman" w:hAnsi="Times New Roman" w:cs="Times New Roman"/>
+            <w:sz w:val="24"/>
+            <w:szCs w:val="24"/>
+            <w:lang w:val="en-US"/>
+          </w:rPr>
+          <w:t xml:space="preserve">. We note that for clarity, we used different scales for the Y-axis for each sampling fraction. </w:t>
+        </w:r>
+      </w:ins>
+    </w:p>
+    <w:bookmarkEnd w:id="38"/>
+    <w:p>
+      <w:pPr>
+        <w:spacing w:after="0" w:line="360" w:lineRule="auto"/>
+        <w:jc w:val="both"/>
+        <w:rPr>
+          <w:del w:id="42" w:author="Carlos Calderon del Cid" w:date="2024-03-04T11:04:00Z"/>
+          <w:rFonts w:ascii="Times New Roman" w:hAnsi="Times New Roman" w:cs="Times New Roman"/>
+          <w:sz w:val="24"/>
+          <w:szCs w:val="24"/>
+          <w:lang w:val="en-US"/>
+        </w:rPr>
+      </w:pPr>
+      <w:del w:id="43" w:author="Carlos Calderon del Cid" w:date="2024-03-04T11:04:00Z">
+        <w:r>
+          <w:rPr>
+            <w:rFonts w:ascii="Times New Roman" w:hAnsi="Times New Roman" w:cs="Times New Roman"/>
+            <w:sz w:val="24"/>
+            <w:szCs w:val="24"/>
+            <w:lang w:val="en-US"/>
+          </w:rPr>
+          <w:delText xml:space="preserve"> Performance of a probabilistic age estimator. Error in equating the phylogenetic age and the probability estimator point estimates (mean and median) with the true species age for three extinction scenarios (low, intermediate, and high; from left to right). The error was quantified as mean absolute percentage error (MAPE) between the true and point estimates or phylogenetic ages across 100 species for each of 1000 trees for each extinction scenario simulated under bifurcating speciation.</w:delText>
+        </w:r>
+      </w:del>
+    </w:p>
+    <w:p>
+      <w:pPr>
+        <w:spacing w:after="0" w:line="360" w:lineRule="auto"/>
+        <w:jc w:val="both"/>
+        <w:rPr>
+          <w:rFonts w:ascii="Times New Roman" w:hAnsi="Times New Roman" w:cs="Times New Roman"/>
+          <w:sz w:val="24"/>
+          <w:szCs w:val="24"/>
+          <w:lang w:val="en-US"/>
+        </w:rPr>
+      </w:pPr>
+    </w:p>
+    <w:p>
+      <w:pPr>
+        <w:spacing w:after="0" w:line="360" w:lineRule="auto"/>
+        <w:jc w:val="both"/>
+        <w:rPr>
+          <w:rFonts w:ascii="Times New Roman" w:hAnsi="Times New Roman" w:cs="Times New Roman"/>
+          <w:sz w:val="24"/>
+          <w:szCs w:val="24"/>
+          <w:lang w:val="en-US"/>
+        </w:rPr>
+      </w:pPr>
+    </w:p>
+    <w:p>
+      <w:pPr>
+        <w:spacing w:after="0" w:line="360" w:lineRule="auto"/>
+        <w:jc w:val="both"/>
+        <w:rPr>
+          <w:rFonts w:ascii="Times New Roman" w:hAnsi="Times New Roman" w:cs="Times New Roman"/>
+          <w:sz w:val="24"/>
+          <w:szCs w:val="24"/>
+          <w:lang w:val="en-US"/>
+        </w:rPr>
+      </w:pPr>
+    </w:p>
+    <w:p>
+      <w:pPr>
+        <w:spacing w:after="0" w:line="360" w:lineRule="auto"/>
+        <w:jc w:val="both"/>
+        <w:rPr>
+          <w:rFonts w:ascii="Times New Roman" w:hAnsi="Times New Roman" w:cs="Times New Roman"/>
+          <w:sz w:val="24"/>
+          <w:szCs w:val="24"/>
+          <w:lang w:val="en-US"/>
+        </w:rPr>
+      </w:pPr>
+      <w:del w:id="44" w:author="Carlos Calderon del Cid" w:date="2024-03-07T07:31:00Z">
+        <w:r>
+          <w:rPr>
+            <w:rFonts w:ascii="Times New Roman" w:hAnsi="Times New Roman" w:cs="Times New Roman"/>
+            <w:noProof/>
+            <w:sz w:val="24"/>
+            <w:szCs w:val="24"/>
+            <w:lang w:val="en-US"/>
+          </w:rPr>
+          <w:lastRenderedPageBreak/>
+          <w:drawing>
+            <wp:inline distT="0" distB="0" distL="0" distR="0" wp14:anchorId="0EF897FD" wp14:editId="339E8212">
+              <wp:extent cx="5612130" cy="5612130"/>
+              <wp:effectExtent l="0" t="0" r="0" b="0"/>
+              <wp:docPr id="1905560557" name="Imagen 1"/>
+              <wp:cNvGraphicFramePr>
+                <a:graphicFrameLocks xmlns:a="http://schemas.openxmlformats.org/drawingml/2006/main" noChangeAspect="1"/>
+              </wp:cNvGraphicFramePr>
+              <a:graphic xmlns:a="http://schemas.openxmlformats.org/drawingml/2006/main">
+                <a:graphicData uri="http://schemas.openxmlformats.org/drawingml/2006/picture">
+                  <pic:pic xmlns:pic="http://schemas.openxmlformats.org/drawingml/2006/picture">
+                    <pic:nvPicPr>
+                      <pic:cNvPr id="1905560557" name="Imagen 1905560557"/>
+                      <pic:cNvPicPr/>
+                    </pic:nvPicPr>
+                    <pic:blipFill>
+                      <a:blip r:embed="rId13" cstate="print">
+                        <a:extLst>
+                          <a:ext uri="{28A0092B-C50C-407E-A947-70E740481C1C}">
+                            <a14:useLocalDpi xmlns:a14="http://schemas.microsoft.com/office/drawing/2010/main" val="0"/>
+                          </a:ext>
+                        </a:extLst>
+                      </a:blip>
+                      <a:stretch>
+                        <a:fillRect/>
+                      </a:stretch>
+                    </pic:blipFill>
+                    <pic:spPr>
+                      <a:xfrm>
+                        <a:off x="0" y="0"/>
+                        <a:ext cx="5612130" cy="5612130"/>
+                      </a:xfrm>
+                      <a:prstGeom prst="rect">
+                        <a:avLst/>
+                      </a:prstGeom>
+                    </pic:spPr>
+                  </pic:pic>
+                </a:graphicData>
+              </a:graphic>
+            </wp:inline>
+          </w:drawing>
+        </w:r>
+      </w:del>
+    </w:p>
+    <w:p>
+      <w:pPr>
+        <w:spacing w:after="0" w:line="360" w:lineRule="auto"/>
+        <w:jc w:val="both"/>
+        <w:rPr>
+          <w:ins w:id="45" w:author="Carlos Calderon del Cid" w:date="2024-03-07T11:23:00Z"/>
+          <w:rFonts w:ascii="Times New Roman" w:hAnsi="Times New Roman" w:cs="Times New Roman"/>
+          <w:b/>
+          <w:bCs/>
+          <w:lang w:val="en-US"/>
+        </w:rPr>
+      </w:pPr>
+      <w:ins w:id="46" w:author="Carlos Calderon del Cid" w:date="2024-03-07T11:23:00Z">
+        <w:r>
+          <w:rPr>
+            <w:rFonts w:ascii="Times New Roman" w:hAnsi="Times New Roman" w:cs="Times New Roman"/>
+            <w:b/>
+            <w:bCs/>
+            <w:noProof/>
+            <w:lang w:val="en-US"/>
+          </w:rPr>
+          <w:lastRenderedPageBreak/>
+          <w:drawing>
+            <wp:inline distT="0" distB="0" distL="0" distR="0" wp14:anchorId="234393E9" wp14:editId="4E3C4664">
+              <wp:extent cx="5612130" cy="5612130"/>
+              <wp:effectExtent l="0" t="0" r="0" b="0"/>
+              <wp:docPr id="1669828310" name="Imagen 2"/>
+              <wp:cNvGraphicFramePr>
+                <a:graphicFrameLocks xmlns:a="http://schemas.openxmlformats.org/drawingml/2006/main" noChangeAspect="1"/>
+              </wp:cNvGraphicFramePr>
+              <a:graphic xmlns:a="http://schemas.openxmlformats.org/drawingml/2006/main">
+                <a:graphicData uri="http://schemas.openxmlformats.org/drawingml/2006/picture">
+                  <pic:pic xmlns:pic="http://schemas.openxmlformats.org/drawingml/2006/picture">
+                    <pic:nvPicPr>
+                      <pic:cNvPr id="1669828310" name="Imagen 1669828310"/>
+                      <pic:cNvPicPr/>
+                    </pic:nvPicPr>
+                    <pic:blipFill>
+                      <a:blip r:embed="rId14" cstate="print">
+                        <a:extLst>
+                          <a:ext uri="{28A0092B-C50C-407E-A947-70E740481C1C}">
+                            <a14:useLocalDpi xmlns:a14="http://schemas.microsoft.com/office/drawing/2010/main" val="0"/>
+                          </a:ext>
+                        </a:extLst>
+                      </a:blip>
+                      <a:stretch>
+                        <a:fillRect/>
+                      </a:stretch>
+                    </pic:blipFill>
+                    <pic:spPr>
+                      <a:xfrm>
+                        <a:off x="0" y="0"/>
+                        <a:ext cx="5612130" cy="5612130"/>
+                      </a:xfrm>
+                      <a:prstGeom prst="rect">
+                        <a:avLst/>
+                      </a:prstGeom>
+                    </pic:spPr>
+                  </pic:pic>
+                </a:graphicData>
+              </a:graphic>
+            </wp:inline>
+          </w:drawing>
+        </w:r>
+      </w:ins>
     </w:p>
     <w:p>
       <w:pPr>
@@ -2054,126 +2361,21 @@
           <w:rFonts w:ascii="Times New Roman" w:hAnsi="Times New Roman" w:cs="Times New Roman"/>
           <w:lang w:val="en-US"/>
         </w:rPr>
-        <w:t xml:space="preserve">Impact of </w:t>
-      </w:r>
-      <w:r>
-        <w:rPr>
-          <w:rFonts w:ascii="Times New Roman" w:hAnsi="Times New Roman" w:cs="Times New Roman"/>
-          <w:sz w:val="24"/>
-          <w:szCs w:val="24"/>
-          <w:lang w:val="en-US"/>
-        </w:rPr>
-        <w:t>incomplete taxon sampling on detecting an age extinction-risk relationship.</w:t>
-      </w:r>
-      <w:r>
-        <w:rPr>
-          <w:rFonts w:ascii="Times New Roman" w:hAnsi="Times New Roman" w:cs="Times New Roman"/>
-          <w:sz w:val="24"/>
-          <w:szCs w:val="24"/>
-          <w:lang w:val="en-US"/>
-        </w:rPr>
-        <w:t xml:space="preserve"> </w:t>
-      </w:r>
-      <w:r>
-        <w:rPr>
-          <w:rFonts w:ascii="Times New Roman" w:hAnsi="Times New Roman" w:cs="Times New Roman"/>
-          <w:sz w:val="24"/>
-          <w:szCs w:val="24"/>
-          <w:lang w:val="en-US"/>
-        </w:rPr>
-        <w:t xml:space="preserve">Simulated species ages under </w:t>
-      </w:r>
-      <w:r>
-        <w:rPr>
-          <w:rFonts w:ascii="Times New Roman" w:hAnsi="Times New Roman" w:cs="Times New Roman"/>
-          <w:sz w:val="24"/>
-          <w:szCs w:val="24"/>
-          <w:lang w:val="en-US"/>
-        </w:rPr>
-        <w:t>an intermediate extinction scenario</w:t>
-      </w:r>
-      <w:r>
-        <w:rPr>
-          <w:rFonts w:ascii="Times New Roman" w:hAnsi="Times New Roman" w:cs="Times New Roman"/>
-          <w:sz w:val="24"/>
-          <w:szCs w:val="24"/>
-          <w:lang w:val="en-US"/>
-        </w:rPr>
-        <w:t xml:space="preserve"> and assuming bifurcating speciation were binned into conservation status categories, which represents an increase in extinction risk by</w:t>
-      </w:r>
-      <w:r>
-        <w:rPr>
-          <w:rFonts w:ascii="Times New Roman" w:hAnsi="Times New Roman" w:cs="Times New Roman"/>
-          <w:sz w:val="24"/>
-          <w:szCs w:val="24"/>
-          <w:lang w:val="en-US"/>
-        </w:rPr>
-        <w:t xml:space="preserve"> true </w:t>
-      </w:r>
-      <w:r>
-        <w:rPr>
-          <w:rFonts w:ascii="Times New Roman" w:hAnsi="Times New Roman" w:cs="Times New Roman"/>
-          <w:sz w:val="24"/>
-          <w:szCs w:val="24"/>
-          <w:lang w:val="en-US"/>
-        </w:rPr>
-        <w:t xml:space="preserve">age (LC = Least Concern; NT = Near Threatened; VU = Vulnerable; EN = Endangered; CR = Critically Endangered). </w:t>
-      </w:r>
-      <w:r>
-        <w:rPr>
-          <w:rFonts w:ascii="Times New Roman" w:hAnsi="Times New Roman" w:cs="Times New Roman"/>
-          <w:sz w:val="24"/>
-          <w:szCs w:val="24"/>
-          <w:lang w:val="en-US"/>
-        </w:rPr>
-        <w:t>We used the phylogenetic age from fully sampled phylogenies (green), and two incomplete taxon sampling levels 25% (orange) and 50% (red) of missing extant species</w:t>
-      </w:r>
-      <w:r>
-        <w:rPr>
-          <w:rFonts w:ascii="Times New Roman" w:hAnsi="Times New Roman" w:cs="Times New Roman"/>
-          <w:sz w:val="24"/>
-          <w:szCs w:val="24"/>
-          <w:lang w:val="en-US"/>
-        </w:rPr>
-        <w:t>,</w:t>
-      </w:r>
-      <w:r>
-        <w:rPr>
-          <w:rFonts w:ascii="Times New Roman" w:hAnsi="Times New Roman" w:cs="Times New Roman"/>
-          <w:sz w:val="24"/>
-          <w:szCs w:val="24"/>
-          <w:lang w:val="en-US"/>
-        </w:rPr>
-        <w:t xml:space="preserve"> to</w:t>
-      </w:r>
-      <w:r>
-        <w:rPr>
-          <w:rFonts w:ascii="Times New Roman" w:hAnsi="Times New Roman" w:cs="Times New Roman"/>
-          <w:sz w:val="24"/>
-          <w:szCs w:val="24"/>
-          <w:lang w:val="en-US"/>
-        </w:rPr>
-        <w:t xml:space="preserve"> calculate the mean age per conservation status category and assess if every mean age increases over the one of the previous </w:t>
-      </w:r>
-      <w:proofErr w:type="gramStart"/>
-      <w:r>
-        <w:rPr>
-          <w:rFonts w:ascii="Times New Roman" w:hAnsi="Times New Roman" w:cs="Times New Roman"/>
-          <w:sz w:val="24"/>
-          <w:szCs w:val="24"/>
-          <w:lang w:val="en-US"/>
-        </w:rPr>
-        <w:t>category</w:t>
-      </w:r>
-      <w:proofErr w:type="gramEnd"/>
-      <w:r>
-        <w:rPr>
-          <w:rFonts w:ascii="Times New Roman" w:hAnsi="Times New Roman" w:cs="Times New Roman"/>
-          <w:sz w:val="24"/>
-          <w:szCs w:val="24"/>
-          <w:lang w:val="en-US"/>
-        </w:rPr>
-        <w:t xml:space="preserve"> with lower extinction risk. The error rate is the percentage across all 1000 phylogenies where the relationship between the mean ages and the conservation status categories is not always increasing (shown by grey lines).</w:t>
+        <w:t>Power to recover an age extinction-risk relationship. Simulated species ages under three extinction scenarios (low, intermediate, and high; from left to right), assuming bifurcating speciation, and fully sampled trees were binned into conservation status categories, which represent an increase in extinction risk by true age (</w:t>
+      </w:r>
+      <w:r>
+        <w:rPr>
+          <w:rFonts w:ascii="Times New Roman" w:hAnsi="Times New Roman" w:cs="Times New Roman"/>
+          <w:lang w:val="en-US"/>
+        </w:rPr>
+        <w:t>LC = Least Concern; NT = Near Threatened; VU = Vulnerable; EN = Endangered; CR = Critically Endangered)</w:t>
+      </w:r>
+      <w:r>
+        <w:rPr>
+          <w:rFonts w:ascii="Times New Roman" w:hAnsi="Times New Roman" w:cs="Times New Roman"/>
+          <w:lang w:val="en-US"/>
+        </w:rPr>
+        <w:t xml:space="preserve">. We used the phylogenetic age and the corrected age obtained from our corrective function to calculated the mean age per conservation status category and assess if every mean age increases in comparison with the previous category with lower extinction rate. The error rate is the percentage across all 1000 phylogenies where the relationship between the mean ages and the conservation categories is not always increasing (shown by grey lines). </w:t>
       </w:r>
     </w:p>
     <w:p>

</xml_diff>